<commit_message>
Farhad and Stream practice
</commit_message>
<xml_diff>
--- a/adv-java/Note_JavaAdv.docx
+++ b/adv-java/Note_JavaAdv.docx
@@ -15,7 +15,6 @@
           <w:szCs w:val="24"/>
         </w:rPr>
       </w:pPr>
-      <w:proofErr w:type="spellStart"/>
       <w:r>
         <w:rPr>
           <w:rFonts w:cstheme="minorHAnsi"/>
@@ -24,7 +23,6 @@
         </w:rPr>
         <w:t>Enum</w:t>
       </w:r>
-      <w:proofErr w:type="spellEnd"/>
     </w:p>
     <w:p>
       <w:pPr>
@@ -122,25 +120,7 @@
           <w:sz w:val="24"/>
           <w:szCs w:val="24"/>
         </w:rPr>
-        <w:t>represent a set of named values (</w:t>
-      </w:r>
-      <w:proofErr w:type="spellStart"/>
-      <w:r>
-        <w:rPr>
-          <w:rFonts w:cstheme="minorHAnsi"/>
-          <w:sz w:val="24"/>
-          <w:szCs w:val="24"/>
-        </w:rPr>
-        <w:t>enum</w:t>
-      </w:r>
-      <w:proofErr w:type="spellEnd"/>
-      <w:r>
-        <w:rPr>
-          <w:rFonts w:cstheme="minorHAnsi"/>
-          <w:sz w:val="24"/>
-          <w:szCs w:val="24"/>
-        </w:rPr>
-        <w:t xml:space="preserve"> is object)</w:t>
+        <w:t>represent a set of named values (enum is object)</w:t>
       </w:r>
     </w:p>
     <w:p>
@@ -176,25 +156,7 @@
           <w:sz w:val="24"/>
           <w:szCs w:val="24"/>
         </w:rPr>
-        <w:t xml:space="preserve">Benefit of </w:t>
-      </w:r>
-      <w:proofErr w:type="spellStart"/>
-      <w:r>
-        <w:rPr>
-          <w:rFonts w:cstheme="minorHAnsi"/>
-          <w:sz w:val="24"/>
-          <w:szCs w:val="24"/>
-        </w:rPr>
-        <w:t>enum</w:t>
-      </w:r>
-      <w:proofErr w:type="spellEnd"/>
-      <w:r>
-        <w:rPr>
-          <w:rFonts w:cstheme="minorHAnsi"/>
-          <w:sz w:val="24"/>
-          <w:szCs w:val="24"/>
-        </w:rPr>
-        <w:t>:</w:t>
+        <w:t>Benefit of enum:</w:t>
       </w:r>
     </w:p>
     <w:p>
@@ -278,18 +240,8 @@
           <w:sz w:val="24"/>
           <w:szCs w:val="24"/>
         </w:rPr>
-        <w:t xml:space="preserve"> compiler check type of </w:t>
-      </w:r>
-      <w:proofErr w:type="spellStart"/>
-      <w:r>
-        <w:rPr>
-          <w:rFonts w:cstheme="minorHAnsi"/>
-          <w:sz w:val="24"/>
-          <w:szCs w:val="24"/>
-        </w:rPr>
-        <w:t>enum</w:t>
-      </w:r>
-      <w:proofErr w:type="spellEnd"/>
+        <w:t xml:space="preserve"> compiler check type of enum</w:t>
+      </w:r>
     </w:p>
     <w:p>
       <w:pPr>
@@ -330,25 +282,7 @@
           <w:sz w:val="24"/>
           <w:szCs w:val="24"/>
         </w:rPr>
-        <w:t xml:space="preserve">every value is name-spaced off of the </w:t>
-      </w:r>
-      <w:proofErr w:type="spellStart"/>
-      <w:r>
-        <w:rPr>
-          <w:rFonts w:cstheme="minorHAnsi"/>
-          <w:sz w:val="24"/>
-          <w:szCs w:val="24"/>
-        </w:rPr>
-        <w:t>enum</w:t>
-      </w:r>
-      <w:proofErr w:type="spellEnd"/>
-      <w:r>
-        <w:rPr>
-          <w:rFonts w:cstheme="minorHAnsi"/>
-          <w:sz w:val="24"/>
-          <w:szCs w:val="24"/>
-        </w:rPr>
-        <w:t xml:space="preserve"> type itself</w:t>
+        <w:t>every value is name-spaced off of the enum type itself</w:t>
       </w:r>
     </w:p>
     <w:p>
@@ -410,43 +344,7 @@
           <w:sz w:val="24"/>
           <w:szCs w:val="24"/>
         </w:rPr>
-        <w:t xml:space="preserve">+ Retrieve of all enumerated values as an array -&gt; </w:t>
-      </w:r>
-      <w:proofErr w:type="gramStart"/>
-      <w:r>
-        <w:rPr>
-          <w:rFonts w:cstheme="minorHAnsi"/>
-          <w:sz w:val="24"/>
-          <w:szCs w:val="24"/>
-        </w:rPr>
-        <w:t>Suit[</w:t>
-      </w:r>
-      <w:proofErr w:type="gramEnd"/>
-      <w:r>
-        <w:rPr>
-          <w:rFonts w:cstheme="minorHAnsi"/>
-          <w:sz w:val="24"/>
-          <w:szCs w:val="24"/>
-        </w:rPr>
-        <w:t xml:space="preserve">] suits = </w:t>
-      </w:r>
-      <w:proofErr w:type="spellStart"/>
-      <w:r>
-        <w:rPr>
-          <w:rFonts w:cstheme="minorHAnsi"/>
-          <w:sz w:val="24"/>
-          <w:szCs w:val="24"/>
-        </w:rPr>
-        <w:t>Suit.values</w:t>
-      </w:r>
-      <w:proofErr w:type="spellEnd"/>
-      <w:r>
-        <w:rPr>
-          <w:rFonts w:cstheme="minorHAnsi"/>
-          <w:sz w:val="24"/>
-          <w:szCs w:val="24"/>
-        </w:rPr>
-        <w:t>();</w:t>
+        <w:t>+ Retrieve of all enumerated values as an array -&gt; Suit[] suits = Suit.values();</w:t>
       </w:r>
     </w:p>
     <w:p>
@@ -480,34 +378,15 @@
           <w:sz w:val="24"/>
           <w:szCs w:val="24"/>
         </w:rPr>
-        <w:t xml:space="preserve"> of Enumerated values -&gt; </w:t>
-      </w:r>
-      <w:proofErr w:type="gramStart"/>
-      <w:r>
-        <w:rPr>
-          <w:rFonts w:cstheme="minorHAnsi"/>
-          <w:sz w:val="24"/>
-          <w:szCs w:val="24"/>
-        </w:rPr>
-        <w:t>if(</w:t>
-      </w:r>
-      <w:proofErr w:type="gramEnd"/>
-      <w:r>
-        <w:rPr>
-          <w:rFonts w:cstheme="minorHAnsi"/>
-          <w:sz w:val="24"/>
-          <w:szCs w:val="24"/>
-        </w:rPr>
-        <w:t xml:space="preserve">suit == </w:t>
-      </w:r>
-      <w:proofErr w:type="spellStart"/>
-      <w:r>
-        <w:rPr>
-          <w:rFonts w:cstheme="minorHAnsi"/>
-          <w:sz w:val="24"/>
-          <w:szCs w:val="24"/>
-        </w:rPr>
-        <w:t>Suit.CLU</w:t>
+        <w:t xml:space="preserve"> of Enumerated values -&gt; if(</w:t>
+      </w:r>
+      <w:r>
+        <w:rPr>
+          <w:rFonts w:cstheme="minorHAnsi"/>
+          <w:sz w:val="24"/>
+          <w:szCs w:val="24"/>
+        </w:rPr>
+        <w:t>suit == Suit.CLU</w:t>
       </w:r>
       <w:r>
         <w:rPr>
@@ -525,7 +404,6 @@
         </w:rPr>
         <w:t>s</w:t>
       </w:r>
-      <w:proofErr w:type="spellEnd"/>
       <w:r>
         <w:rPr>
           <w:rFonts w:cstheme="minorHAnsi"/>
@@ -678,36 +556,50 @@
           <w:sz w:val="24"/>
           <w:szCs w:val="24"/>
         </w:rPr>
-        <w:t>+ Concise syntax (</w:t>
-      </w:r>
-      <w:proofErr w:type="spellStart"/>
-      <w:r>
-        <w:rPr>
-          <w:rFonts w:cstheme="minorHAnsi"/>
-          <w:sz w:val="24"/>
-          <w:szCs w:val="24"/>
-        </w:rPr>
-        <w:t>ngan</w:t>
-      </w:r>
-      <w:proofErr w:type="spellEnd"/>
-      <w:r>
-        <w:rPr>
-          <w:rFonts w:cstheme="minorHAnsi"/>
-          <w:sz w:val="24"/>
-          <w:szCs w:val="24"/>
-        </w:rPr>
-        <w:t xml:space="preserve"> </w:t>
-      </w:r>
-      <w:proofErr w:type="spellStart"/>
-      <w:r>
-        <w:rPr>
-          <w:rFonts w:cstheme="minorHAnsi"/>
-          <w:sz w:val="24"/>
-          <w:szCs w:val="24"/>
-        </w:rPr>
-        <w:t>ngon</w:t>
-      </w:r>
-      <w:proofErr w:type="spellEnd"/>
+        <w:t>+ Concise syntax (ngan ngon)</w:t>
+      </w:r>
+    </w:p>
+    <w:p>
+      <w:pPr>
+        <w:pStyle w:val="NoSpacing"/>
+        <w:rPr>
+          <w:rFonts w:cstheme="minorHAnsi"/>
+          <w:sz w:val="24"/>
+          <w:szCs w:val="24"/>
+        </w:rPr>
+      </w:pPr>
+      <w:r>
+        <w:rPr>
+          <w:rFonts w:cstheme="minorHAnsi"/>
+          <w:sz w:val="24"/>
+          <w:szCs w:val="24"/>
+        </w:rPr>
+        <w:t xml:space="preserve">+ </w:t>
+      </w:r>
+      <w:r>
+        <w:rPr>
+          <w:rFonts w:cstheme="minorHAnsi"/>
+          <w:sz w:val="24"/>
+          <w:szCs w:val="24"/>
+        </w:rPr>
+        <w:t>Deficiencies with anonymous inner classes</w:t>
+      </w:r>
+      <w:r>
+        <w:rPr>
+          <w:rFonts w:cstheme="minorHAnsi"/>
+          <w:sz w:val="24"/>
+          <w:szCs w:val="24"/>
+        </w:rPr>
+        <w:t xml:space="preserve"> (</w:t>
+      </w:r>
+      <w:r>
+        <w:rPr>
+          <w:rFonts w:cstheme="minorHAnsi"/>
+          <w:sz w:val="24"/>
+          <w:szCs w:val="24"/>
+        </w:rPr>
+        <w:t>inner class:bulky, hard to optimize</w:t>
+      </w:r>
       <w:r>
         <w:rPr>
           <w:rFonts w:cstheme="minorHAnsi"/>
@@ -740,59 +632,15 @@
           <w:sz w:val="24"/>
           <w:szCs w:val="24"/>
         </w:rPr>
-        <w:t>Deficiencies with anonymous inner classes</w:t>
-      </w:r>
-      <w:r>
-        <w:rPr>
-          <w:rFonts w:cstheme="minorHAnsi"/>
-          <w:sz w:val="24"/>
-          <w:szCs w:val="24"/>
-        </w:rPr>
-        <w:t xml:space="preserve"> (</w:t>
-      </w:r>
-      <w:r>
-        <w:rPr>
-          <w:rFonts w:cstheme="minorHAnsi"/>
-          <w:sz w:val="24"/>
-          <w:szCs w:val="24"/>
-        </w:rPr>
-        <w:t xml:space="preserve">inner </w:t>
-      </w:r>
-      <w:proofErr w:type="spellStart"/>
-      <w:r>
-        <w:rPr>
-          <w:rFonts w:cstheme="minorHAnsi"/>
-          <w:sz w:val="24"/>
-          <w:szCs w:val="24"/>
-        </w:rPr>
-        <w:t>class</w:t>
-      </w:r>
-      <w:proofErr w:type="gramStart"/>
-      <w:r>
-        <w:rPr>
-          <w:rFonts w:cstheme="minorHAnsi"/>
-          <w:sz w:val="24"/>
-          <w:szCs w:val="24"/>
-        </w:rPr>
-        <w:t>:bulky</w:t>
-      </w:r>
-      <w:proofErr w:type="spellEnd"/>
-      <w:proofErr w:type="gramEnd"/>
-      <w:r>
-        <w:rPr>
-          <w:rFonts w:cstheme="minorHAnsi"/>
-          <w:sz w:val="24"/>
-          <w:szCs w:val="24"/>
-        </w:rPr>
-        <w:t>, hard to optimize</w:t>
-      </w:r>
-      <w:r>
-        <w:rPr>
-          <w:rFonts w:cstheme="minorHAnsi"/>
-          <w:sz w:val="24"/>
-          <w:szCs w:val="24"/>
-        </w:rPr>
-        <w:t>)</w:t>
+        <w:t>Convenient for new streams library</w:t>
+      </w:r>
+      <w:r>
+        <w:rPr>
+          <w:rFonts w:cstheme="minorHAnsi"/>
+          <w:sz w:val="24"/>
+          <w:szCs w:val="24"/>
+        </w:rPr>
+        <w:t>, support streams</w:t>
       </w:r>
     </w:p>
     <w:p>
@@ -818,15 +666,7 @@
           <w:sz w:val="24"/>
           <w:szCs w:val="24"/>
         </w:rPr>
-        <w:t>Convenient for new streams library</w:t>
-      </w:r>
-      <w:r>
-        <w:rPr>
-          <w:rFonts w:cstheme="minorHAnsi"/>
-          <w:sz w:val="24"/>
-          <w:szCs w:val="24"/>
-        </w:rPr>
-        <w:t>, support streams</w:t>
+        <w:t>Programmers are used to the approach</w:t>
       </w:r>
     </w:p>
     <w:p>
@@ -852,32 +692,6 @@
           <w:sz w:val="24"/>
           <w:szCs w:val="24"/>
         </w:rPr>
-        <w:t>Programmers are used to the approach</w:t>
-      </w:r>
-    </w:p>
-    <w:p>
-      <w:pPr>
-        <w:pStyle w:val="NoSpacing"/>
-        <w:rPr>
-          <w:rFonts w:cstheme="minorHAnsi"/>
-          <w:sz w:val="24"/>
-          <w:szCs w:val="24"/>
-        </w:rPr>
-      </w:pPr>
-      <w:r>
-        <w:rPr>
-          <w:rFonts w:cstheme="minorHAnsi"/>
-          <w:sz w:val="24"/>
-          <w:szCs w:val="24"/>
-        </w:rPr>
-        <w:t xml:space="preserve">+ </w:t>
-      </w:r>
-      <w:r>
-        <w:rPr>
-          <w:rFonts w:cstheme="minorHAnsi"/>
-          <w:sz w:val="24"/>
-          <w:szCs w:val="24"/>
-        </w:rPr>
         <w:t>Encourage functional programming</w:t>
       </w:r>
     </w:p>
@@ -906,25 +720,7 @@
           <w:sz w:val="24"/>
           <w:szCs w:val="24"/>
         </w:rPr>
-        <w:t xml:space="preserve">- </w:t>
-      </w:r>
-      <w:proofErr w:type="spellStart"/>
-      <w:r>
-        <w:rPr>
-          <w:rFonts w:cstheme="minorHAnsi"/>
-          <w:sz w:val="24"/>
-          <w:szCs w:val="24"/>
-        </w:rPr>
-        <w:t>DisAdvantage</w:t>
-      </w:r>
-      <w:proofErr w:type="spellEnd"/>
-      <w:r>
-        <w:rPr>
-          <w:rFonts w:cstheme="minorHAnsi"/>
-          <w:sz w:val="24"/>
-          <w:szCs w:val="24"/>
-        </w:rPr>
-        <w:t xml:space="preserve"> of lambda:</w:t>
+        <w:t>- DisAdvantage of lambda:</w:t>
       </w:r>
     </w:p>
     <w:p>
@@ -1082,15 +878,7 @@
           <w:sz w:val="24"/>
           <w:szCs w:val="24"/>
         </w:rPr>
-        <w:t># Lambda2</w:t>
-      </w:r>
-      <w:r>
-        <w:rPr>
-          <w:rFonts w:cstheme="minorHAnsi"/>
-          <w:sz w:val="24"/>
-          <w:szCs w:val="24"/>
-        </w:rPr>
-        <w:t>:</w:t>
+        <w:t># Lambda2:</w:t>
       </w:r>
     </w:p>
     <w:p>
@@ -1367,11 +1155,736 @@
           <w:sz w:val="24"/>
           <w:szCs w:val="24"/>
         </w:rPr>
-        <w:t># Lambda3</w:t>
-      </w:r>
-      <w:r>
-        <w:rPr>
-          <w:rFonts w:cstheme="minorHAnsi"/>
+        <w:t># Lambda3:</w:t>
+      </w:r>
+    </w:p>
+    <w:p>
+      <w:pPr>
+        <w:numPr>
+          <w:ilvl w:val="0"/>
+          <w:numId w:val="8"/>
+        </w:numPr>
+        <w:spacing w:before="100" w:beforeAutospacing="1" w:after="100" w:afterAutospacing="1" w:line="240" w:lineRule="auto"/>
+        <w:rPr>
+          <w:rFonts w:eastAsia="Times New Roman" w:cstheme="minorHAnsi"/>
+          <w:color w:val="000000"/>
+          <w:sz w:val="24"/>
+          <w:szCs w:val="24"/>
+        </w:rPr>
+      </w:pPr>
+      <w:r>
+        <w:rPr>
+          <w:rFonts w:eastAsia="Times New Roman" w:cstheme="minorHAnsi"/>
+          <w:color w:val="0000FF"/>
+          <w:sz w:val="24"/>
+          <w:szCs w:val="24"/>
+        </w:rPr>
+        <w:t>Runnable</w:t>
+      </w:r>
+      <w:r>
+        <w:rPr>
+          <w:rFonts w:eastAsia="Times New Roman" w:cstheme="minorHAnsi"/>
+          <w:color w:val="000000"/>
+          <w:sz w:val="24"/>
+          <w:szCs w:val="24"/>
+        </w:rPr>
+        <w:t>: Ø → Ø</w:t>
+      </w:r>
+    </w:p>
+    <w:p>
+      <w:pPr>
+        <w:numPr>
+          <w:ilvl w:val="0"/>
+          <w:numId w:val="8"/>
+        </w:numPr>
+        <w:spacing w:before="100" w:beforeAutospacing="1" w:after="100" w:afterAutospacing="1" w:line="240" w:lineRule="auto"/>
+        <w:rPr>
+          <w:rFonts w:eastAsia="Times New Roman" w:cstheme="minorHAnsi"/>
+          <w:color w:val="000000"/>
+          <w:sz w:val="24"/>
+          <w:szCs w:val="24"/>
+        </w:rPr>
+      </w:pPr>
+      <w:r>
+        <w:rPr>
+          <w:rFonts w:eastAsia="Times New Roman" w:cstheme="minorHAnsi"/>
+          <w:color w:val="0000FF"/>
+          <w:sz w:val="24"/>
+          <w:szCs w:val="24"/>
+        </w:rPr>
+        <w:t>Consumer</w:t>
+      </w:r>
+      <w:r>
+        <w:rPr>
+          <w:rFonts w:eastAsia="Times New Roman" w:cstheme="minorHAnsi"/>
+          <w:color w:val="000000"/>
+          <w:sz w:val="24"/>
+          <w:szCs w:val="24"/>
+        </w:rPr>
+        <w:t>: T → Ø</w:t>
+      </w:r>
+      <w:r>
+        <w:rPr>
+          <w:rFonts w:eastAsia="Times New Roman" w:cstheme="minorHAnsi"/>
+          <w:color w:val="000000"/>
+          <w:sz w:val="24"/>
+          <w:szCs w:val="24"/>
+        </w:rPr>
+        <w:t xml:space="preserve"> (Lets you make a “function” that takes in a T and no return value)</w:t>
+      </w:r>
+    </w:p>
+    <w:p>
+      <w:pPr>
+        <w:numPr>
+          <w:ilvl w:val="0"/>
+          <w:numId w:val="8"/>
+        </w:numPr>
+        <w:spacing w:before="100" w:beforeAutospacing="1" w:after="100" w:afterAutospacing="1" w:line="240" w:lineRule="auto"/>
+        <w:rPr>
+          <w:rFonts w:eastAsia="Times New Roman" w:cstheme="minorHAnsi"/>
+          <w:color w:val="000000"/>
+          <w:sz w:val="24"/>
+          <w:szCs w:val="24"/>
+        </w:rPr>
+      </w:pPr>
+      <w:r>
+        <w:rPr>
+          <w:rFonts w:eastAsia="Times New Roman" w:cstheme="minorHAnsi"/>
+          <w:color w:val="0000FF"/>
+          <w:sz w:val="24"/>
+          <w:szCs w:val="24"/>
+        </w:rPr>
+        <w:t>IntConsumer</w:t>
+      </w:r>
+      <w:r>
+        <w:rPr>
+          <w:rFonts w:eastAsia="Times New Roman" w:cstheme="minorHAnsi"/>
+          <w:color w:val="000000"/>
+          <w:sz w:val="24"/>
+          <w:szCs w:val="24"/>
+        </w:rPr>
+        <w:t>: int → Ø</w:t>
+      </w:r>
+    </w:p>
+    <w:p>
+      <w:pPr>
+        <w:numPr>
+          <w:ilvl w:val="0"/>
+          <w:numId w:val="8"/>
+        </w:numPr>
+        <w:spacing w:before="100" w:beforeAutospacing="1" w:after="100" w:afterAutospacing="1" w:line="240" w:lineRule="auto"/>
+        <w:rPr>
+          <w:rFonts w:eastAsia="Times New Roman" w:cstheme="minorHAnsi"/>
+          <w:color w:val="000000"/>
+          <w:sz w:val="24"/>
+          <w:szCs w:val="24"/>
+        </w:rPr>
+      </w:pPr>
+      <w:r>
+        <w:rPr>
+          <w:rFonts w:eastAsia="Times New Roman" w:cstheme="minorHAnsi"/>
+          <w:color w:val="0000FF"/>
+          <w:sz w:val="24"/>
+          <w:szCs w:val="24"/>
+        </w:rPr>
+        <w:t>Supplier</w:t>
+      </w:r>
+      <w:r>
+        <w:rPr>
+          <w:rFonts w:eastAsia="Times New Roman" w:cstheme="minorHAnsi"/>
+          <w:color w:val="000000"/>
+          <w:sz w:val="24"/>
+          <w:szCs w:val="24"/>
+        </w:rPr>
+        <w:t>: Ø → T</w:t>
+      </w:r>
+      <w:r>
+        <w:rPr>
+          <w:rFonts w:eastAsia="Times New Roman" w:cstheme="minorHAnsi"/>
+          <w:color w:val="000000"/>
+          <w:sz w:val="24"/>
+          <w:szCs w:val="24"/>
+        </w:rPr>
+        <w:t xml:space="preserve"> (Lets you make a no-arg “function” that returns a T)</w:t>
+      </w:r>
+    </w:p>
+    <w:p>
+      <w:pPr>
+        <w:numPr>
+          <w:ilvl w:val="0"/>
+          <w:numId w:val="8"/>
+        </w:numPr>
+        <w:spacing w:before="100" w:beforeAutospacing="1" w:after="100" w:afterAutospacing="1" w:line="240" w:lineRule="auto"/>
+        <w:rPr>
+          <w:rFonts w:eastAsia="Times New Roman" w:cstheme="minorHAnsi"/>
+          <w:color w:val="000000"/>
+          <w:sz w:val="24"/>
+          <w:szCs w:val="24"/>
+        </w:rPr>
+      </w:pPr>
+      <w:r>
+        <w:rPr>
+          <w:rFonts w:eastAsia="Times New Roman" w:cstheme="minorHAnsi"/>
+          <w:color w:val="0000FF"/>
+          <w:sz w:val="24"/>
+          <w:szCs w:val="24"/>
+        </w:rPr>
+        <w:t>Function</w:t>
+      </w:r>
+      <w:r>
+        <w:rPr>
+          <w:rFonts w:eastAsia="Times New Roman" w:cstheme="minorHAnsi"/>
+          <w:color w:val="000000"/>
+          <w:sz w:val="24"/>
+          <w:szCs w:val="24"/>
+        </w:rPr>
+        <w:t>: </w:t>
+      </w:r>
+      <w:r>
+        <w:rPr>
+          <w:rFonts w:eastAsia="Times New Roman" w:cstheme="minorHAnsi"/>
+          <w:i/>
+          <w:iCs/>
+          <w:color w:val="000000"/>
+          <w:sz w:val="24"/>
+          <w:szCs w:val="24"/>
+        </w:rPr>
+        <w:t>T</w:t>
+      </w:r>
+      <w:r>
+        <w:rPr>
+          <w:rFonts w:eastAsia="Times New Roman" w:cstheme="minorHAnsi"/>
+          <w:color w:val="000000"/>
+          <w:sz w:val="24"/>
+          <w:szCs w:val="24"/>
+          <w:vertAlign w:val="subscript"/>
+        </w:rPr>
+        <w:t>1</w:t>
+      </w:r>
+      <w:r>
+        <w:rPr>
+          <w:rFonts w:eastAsia="Times New Roman" w:cstheme="minorHAnsi"/>
+          <w:color w:val="000000"/>
+          <w:sz w:val="24"/>
+          <w:szCs w:val="24"/>
+        </w:rPr>
+        <w:t> → </w:t>
+      </w:r>
+      <w:r>
+        <w:rPr>
+          <w:rFonts w:eastAsia="Times New Roman" w:cstheme="minorHAnsi"/>
+          <w:i/>
+          <w:iCs/>
+          <w:color w:val="000000"/>
+          <w:sz w:val="24"/>
+          <w:szCs w:val="24"/>
+        </w:rPr>
+        <w:t>T</w:t>
+      </w:r>
+      <w:r>
+        <w:rPr>
+          <w:rFonts w:eastAsia="Times New Roman" w:cstheme="minorHAnsi"/>
+          <w:color w:val="000000"/>
+          <w:sz w:val="24"/>
+          <w:szCs w:val="24"/>
+          <w:vertAlign w:val="subscript"/>
+        </w:rPr>
+        <w:t>2</w:t>
+      </w:r>
+      <w:r>
+        <w:rPr>
+          <w:rFonts w:eastAsia="Times New Roman" w:cstheme="minorHAnsi"/>
+          <w:color w:val="000000"/>
+          <w:sz w:val="24"/>
+          <w:szCs w:val="24"/>
+          <w:vertAlign w:val="subscript"/>
+        </w:rPr>
+        <w:t xml:space="preserve">  </w:t>
+      </w:r>
+      <w:r>
+        <w:rPr>
+          <w:rFonts w:eastAsia="Times New Roman" w:cstheme="minorHAnsi"/>
+          <w:color w:val="000000"/>
+          <w:sz w:val="24"/>
+          <w:szCs w:val="24"/>
+        </w:rPr>
+        <w:t>(Lets you make a “functions” that takes in a T1 and returns a T2)</w:t>
+      </w:r>
+    </w:p>
+    <w:p>
+      <w:pPr>
+        <w:numPr>
+          <w:ilvl w:val="0"/>
+          <w:numId w:val="8"/>
+        </w:numPr>
+        <w:spacing w:before="100" w:beforeAutospacing="1" w:after="100" w:afterAutospacing="1" w:line="240" w:lineRule="auto"/>
+        <w:rPr>
+          <w:rFonts w:eastAsia="Times New Roman" w:cstheme="minorHAnsi"/>
+          <w:color w:val="000000"/>
+          <w:sz w:val="24"/>
+          <w:szCs w:val="24"/>
+        </w:rPr>
+      </w:pPr>
+      <w:r>
+        <w:rPr>
+          <w:rFonts w:eastAsia="Times New Roman" w:cstheme="minorHAnsi"/>
+          <w:color w:val="0000FF"/>
+          <w:sz w:val="24"/>
+          <w:szCs w:val="24"/>
+        </w:rPr>
+        <w:t>IntFunction</w:t>
+      </w:r>
+      <w:r>
+        <w:rPr>
+          <w:rFonts w:eastAsia="Times New Roman" w:cstheme="minorHAnsi"/>
+          <w:color w:val="000000"/>
+          <w:sz w:val="24"/>
+          <w:szCs w:val="24"/>
+        </w:rPr>
+        <w:t>: int → T</w:t>
+      </w:r>
+    </w:p>
+    <w:p>
+      <w:pPr>
+        <w:numPr>
+          <w:ilvl w:val="0"/>
+          <w:numId w:val="8"/>
+        </w:numPr>
+        <w:spacing w:before="100" w:beforeAutospacing="1" w:after="100" w:afterAutospacing="1" w:line="240" w:lineRule="auto"/>
+        <w:rPr>
+          <w:rFonts w:eastAsia="Times New Roman" w:cstheme="minorHAnsi"/>
+          <w:color w:val="000000"/>
+          <w:sz w:val="24"/>
+          <w:szCs w:val="24"/>
+        </w:rPr>
+      </w:pPr>
+      <w:r>
+        <w:rPr>
+          <w:rFonts w:eastAsia="Times New Roman" w:cstheme="minorHAnsi"/>
+          <w:color w:val="0000FF"/>
+          <w:sz w:val="24"/>
+          <w:szCs w:val="24"/>
+        </w:rPr>
+        <w:lastRenderedPageBreak/>
+        <w:t>IntUnaryOperator</w:t>
+      </w:r>
+      <w:r>
+        <w:rPr>
+          <w:rFonts w:eastAsia="Times New Roman" w:cstheme="minorHAnsi"/>
+          <w:color w:val="000000"/>
+          <w:sz w:val="24"/>
+          <w:szCs w:val="24"/>
+        </w:rPr>
+        <w:t>: int → int</w:t>
+      </w:r>
+    </w:p>
+    <w:p>
+      <w:pPr>
+        <w:numPr>
+          <w:ilvl w:val="0"/>
+          <w:numId w:val="8"/>
+        </w:numPr>
+        <w:spacing w:before="100" w:beforeAutospacing="1" w:after="100" w:afterAutospacing="1" w:line="240" w:lineRule="auto"/>
+        <w:rPr>
+          <w:rFonts w:eastAsia="Times New Roman" w:cstheme="minorHAnsi"/>
+          <w:color w:val="000000"/>
+          <w:sz w:val="24"/>
+          <w:szCs w:val="24"/>
+        </w:rPr>
+      </w:pPr>
+      <w:r>
+        <w:rPr>
+          <w:rFonts w:eastAsia="Times New Roman" w:cstheme="minorHAnsi"/>
+          <w:color w:val="0000FF"/>
+          <w:sz w:val="24"/>
+          <w:szCs w:val="24"/>
+        </w:rPr>
+        <w:t>BiFunction</w:t>
+      </w:r>
+      <w:r>
+        <w:rPr>
+          <w:rFonts w:eastAsia="Times New Roman" w:cstheme="minorHAnsi"/>
+          <w:color w:val="000000"/>
+          <w:sz w:val="24"/>
+          <w:szCs w:val="24"/>
+        </w:rPr>
+        <w:t>: (</w:t>
+      </w:r>
+      <w:r>
+        <w:rPr>
+          <w:rFonts w:eastAsia="Times New Roman" w:cstheme="minorHAnsi"/>
+          <w:i/>
+          <w:iCs/>
+          <w:color w:val="000000"/>
+          <w:sz w:val="24"/>
+          <w:szCs w:val="24"/>
+        </w:rPr>
+        <w:t>T</w:t>
+      </w:r>
+      <w:r>
+        <w:rPr>
+          <w:rFonts w:eastAsia="Times New Roman" w:cstheme="minorHAnsi"/>
+          <w:color w:val="000000"/>
+          <w:sz w:val="24"/>
+          <w:szCs w:val="24"/>
+          <w:vertAlign w:val="subscript"/>
+        </w:rPr>
+        <w:t>1</w:t>
+      </w:r>
+      <w:r>
+        <w:rPr>
+          <w:rFonts w:eastAsia="Times New Roman" w:cstheme="minorHAnsi"/>
+          <w:color w:val="000000"/>
+          <w:sz w:val="24"/>
+          <w:szCs w:val="24"/>
+        </w:rPr>
+        <w:t>, </w:t>
+      </w:r>
+      <w:r>
+        <w:rPr>
+          <w:rFonts w:eastAsia="Times New Roman" w:cstheme="minorHAnsi"/>
+          <w:i/>
+          <w:iCs/>
+          <w:color w:val="000000"/>
+          <w:sz w:val="24"/>
+          <w:szCs w:val="24"/>
+        </w:rPr>
+        <w:t>T</w:t>
+      </w:r>
+      <w:r>
+        <w:rPr>
+          <w:rFonts w:eastAsia="Times New Roman" w:cstheme="minorHAnsi"/>
+          <w:color w:val="000000"/>
+          <w:sz w:val="24"/>
+          <w:szCs w:val="24"/>
+          <w:vertAlign w:val="subscript"/>
+        </w:rPr>
+        <w:t>2</w:t>
+      </w:r>
+      <w:r>
+        <w:rPr>
+          <w:rFonts w:eastAsia="Times New Roman" w:cstheme="minorHAnsi"/>
+          <w:color w:val="000000"/>
+          <w:sz w:val="24"/>
+          <w:szCs w:val="24"/>
+        </w:rPr>
+        <w:t>) → </w:t>
+      </w:r>
+      <w:r>
+        <w:rPr>
+          <w:rFonts w:eastAsia="Times New Roman" w:cstheme="minorHAnsi"/>
+          <w:i/>
+          <w:iCs/>
+          <w:color w:val="000000"/>
+          <w:sz w:val="24"/>
+          <w:szCs w:val="24"/>
+        </w:rPr>
+        <w:t>T</w:t>
+      </w:r>
+      <w:r>
+        <w:rPr>
+          <w:rFonts w:eastAsia="Times New Roman" w:cstheme="minorHAnsi"/>
+          <w:color w:val="000000"/>
+          <w:sz w:val="24"/>
+          <w:szCs w:val="24"/>
+          <w:vertAlign w:val="subscript"/>
+        </w:rPr>
+        <w:t>3</w:t>
+      </w:r>
+      <w:r>
+        <w:rPr>
+          <w:rFonts w:eastAsia="Times New Roman" w:cstheme="minorHAnsi"/>
+          <w:color w:val="000000"/>
+          <w:sz w:val="24"/>
+          <w:szCs w:val="24"/>
+          <w:vertAlign w:val="subscript"/>
+        </w:rPr>
+        <w:t xml:space="preserve"> </w:t>
+      </w:r>
+      <w:r>
+        <w:rPr>
+          <w:rFonts w:eastAsia="Times New Roman" w:cstheme="minorHAnsi"/>
+          <w:color w:val="000000"/>
+          <w:sz w:val="24"/>
+          <w:szCs w:val="24"/>
+        </w:rPr>
+        <w:t xml:space="preserve"> (</w:t>
+      </w:r>
+      <w:r>
+        <w:rPr>
+          <w:rFonts w:eastAsia="Times New Roman" w:cstheme="minorHAnsi"/>
+          <w:color w:val="000000"/>
+          <w:sz w:val="24"/>
+          <w:szCs w:val="24"/>
+        </w:rPr>
+        <w:t>Lets you make a “functions” that takes 2 arguments</w:t>
+      </w:r>
+      <w:r>
+        <w:rPr>
+          <w:rFonts w:eastAsia="Times New Roman" w:cstheme="minorHAnsi"/>
+          <w:color w:val="000000"/>
+          <w:sz w:val="24"/>
+          <w:szCs w:val="24"/>
+        </w:rPr>
+        <w:t xml:space="preserve"> T1,T2</w:t>
+      </w:r>
+      <w:r>
+        <w:rPr>
+          <w:rFonts w:eastAsia="Times New Roman" w:cstheme="minorHAnsi"/>
+          <w:color w:val="000000"/>
+          <w:sz w:val="24"/>
+          <w:szCs w:val="24"/>
+        </w:rPr>
+        <w:t xml:space="preserve"> and return T3)</w:t>
+      </w:r>
+    </w:p>
+    <w:p>
+      <w:pPr>
+        <w:numPr>
+          <w:ilvl w:val="0"/>
+          <w:numId w:val="8"/>
+        </w:numPr>
+        <w:spacing w:before="100" w:beforeAutospacing="1" w:after="100" w:afterAutospacing="1" w:line="240" w:lineRule="auto"/>
+        <w:rPr>
+          <w:rFonts w:eastAsia="Times New Roman" w:cstheme="minorHAnsi"/>
+          <w:color w:val="000000"/>
+          <w:sz w:val="24"/>
+          <w:szCs w:val="24"/>
+        </w:rPr>
+      </w:pPr>
+      <w:r>
+        <w:rPr>
+          <w:rFonts w:eastAsia="Times New Roman" w:cstheme="minorHAnsi"/>
+          <w:color w:val="0000FF"/>
+          <w:sz w:val="24"/>
+          <w:szCs w:val="24"/>
+        </w:rPr>
+        <w:t>IntBinaryOperator</w:t>
+      </w:r>
+      <w:r>
+        <w:rPr>
+          <w:rFonts w:eastAsia="Times New Roman" w:cstheme="minorHAnsi"/>
+          <w:color w:val="000000"/>
+          <w:sz w:val="24"/>
+          <w:szCs w:val="24"/>
+        </w:rPr>
+        <w:t>: (int, int) → int</w:t>
+      </w:r>
+    </w:p>
+    <w:p>
+      <w:pPr>
+        <w:numPr>
+          <w:ilvl w:val="0"/>
+          <w:numId w:val="8"/>
+        </w:numPr>
+        <w:spacing w:before="100" w:beforeAutospacing="1" w:after="100" w:afterAutospacing="1" w:line="240" w:lineRule="auto"/>
+        <w:rPr>
+          <w:rFonts w:eastAsia="Times New Roman" w:cstheme="minorHAnsi"/>
+          <w:color w:val="000000"/>
+          <w:sz w:val="24"/>
+          <w:szCs w:val="24"/>
+        </w:rPr>
+      </w:pPr>
+      <w:r>
+        <w:rPr>
+          <w:rFonts w:eastAsia="Times New Roman" w:cstheme="minorHAnsi"/>
+          <w:color w:val="0000FF"/>
+          <w:sz w:val="24"/>
+          <w:szCs w:val="24"/>
+        </w:rPr>
+        <w:t>Predicate</w:t>
+      </w:r>
+      <w:r>
+        <w:rPr>
+          <w:rFonts w:eastAsia="Times New Roman" w:cstheme="minorHAnsi"/>
+          <w:color w:val="000000"/>
+          <w:sz w:val="24"/>
+          <w:szCs w:val="24"/>
+        </w:rPr>
+        <w:t xml:space="preserve">: T → </w:t>
+      </w:r>
+      <w:r>
+        <w:rPr>
+          <w:rFonts w:eastAsia="Times New Roman" w:cstheme="minorHAnsi"/>
+          <w:color w:val="000000"/>
+          <w:sz w:val="24"/>
+          <w:szCs w:val="24"/>
+        </w:rPr>
+        <w:t>Boolean</w:t>
+      </w:r>
+      <w:r>
+        <w:rPr>
+          <w:rFonts w:eastAsia="Times New Roman" w:cstheme="minorHAnsi"/>
+          <w:color w:val="000000"/>
+          <w:sz w:val="24"/>
+          <w:szCs w:val="24"/>
+        </w:rPr>
+        <w:t xml:space="preserve"> (lets you make a “function” to test a condition)</w:t>
+      </w:r>
+    </w:p>
+    <w:p>
+      <w:pPr>
+        <w:numPr>
+          <w:ilvl w:val="0"/>
+          <w:numId w:val="8"/>
+        </w:numPr>
+        <w:spacing w:before="100" w:beforeAutospacing="1" w:after="100" w:afterAutospacing="1" w:line="240" w:lineRule="auto"/>
+        <w:rPr>
+          <w:rFonts w:eastAsia="Times New Roman" w:cstheme="minorHAnsi"/>
+          <w:color w:val="000000"/>
+          <w:sz w:val="24"/>
+          <w:szCs w:val="24"/>
+        </w:rPr>
+      </w:pPr>
+      <w:r>
+        <w:rPr>
+          <w:rFonts w:eastAsia="Times New Roman" w:cstheme="minorHAnsi"/>
+          <w:color w:val="0000FF"/>
+          <w:sz w:val="24"/>
+          <w:szCs w:val="24"/>
+        </w:rPr>
+        <w:t>BinaryOperator</w:t>
+      </w:r>
+      <w:r>
+        <w:rPr>
+          <w:rFonts w:eastAsia="Times New Roman" w:cstheme="minorHAnsi"/>
+          <w:color w:val="000000"/>
+          <w:sz w:val="24"/>
+          <w:szCs w:val="24"/>
+        </w:rPr>
+        <w:t>: (T1,T2) -&gt; T3 ~ BiFunction&lt;T,U,R&gt;</w:t>
+      </w:r>
+      <w:r>
+        <w:rPr>
+          <w:rFonts w:eastAsia="Times New Roman" w:cstheme="minorHAnsi"/>
+          <w:color w:val="000000"/>
+          <w:sz w:val="24"/>
+          <w:szCs w:val="24"/>
+        </w:rPr>
+        <w:t xml:space="preserve"> where T, U, R are </w:t>
+      </w:r>
+      <w:r>
+        <w:rPr>
+          <w:rFonts w:eastAsia="Times New Roman" w:cstheme="minorHAnsi"/>
+          <w:color w:val="000000"/>
+          <w:sz w:val="24"/>
+          <w:szCs w:val="24"/>
+        </w:rPr>
+        <w:t xml:space="preserve">all </w:t>
+      </w:r>
+      <w:r>
+        <w:rPr>
+          <w:rFonts w:eastAsia="Times New Roman" w:cstheme="minorHAnsi"/>
+          <w:color w:val="000000"/>
+          <w:sz w:val="24"/>
+          <w:szCs w:val="24"/>
+        </w:rPr>
+        <w:t>the same type</w:t>
+      </w:r>
+    </w:p>
+    <w:p>
+      <w:pPr>
+        <w:pStyle w:val="NoSpacing"/>
+        <w:numPr>
+          <w:ilvl w:val="0"/>
+          <w:numId w:val="4"/>
+        </w:numPr>
+        <w:rPr>
+          <w:rFonts w:cstheme="minorHAnsi"/>
+          <w:sz w:val="24"/>
+          <w:szCs w:val="24"/>
+        </w:rPr>
+      </w:pPr>
+      <w:r>
+        <w:rPr>
+          <w:rFonts w:cstheme="minorHAnsi"/>
+          <w:sz w:val="24"/>
+          <w:szCs w:val="24"/>
+        </w:rPr>
+        <w:t>Stream</w:t>
+      </w:r>
+    </w:p>
+    <w:p>
+      <w:pPr>
+        <w:pStyle w:val="NoSpacing"/>
+        <w:rPr>
+          <w:rFonts w:cstheme="minorHAnsi"/>
+          <w:sz w:val="24"/>
+          <w:szCs w:val="24"/>
+        </w:rPr>
+      </w:pPr>
+      <w:r>
+        <w:rPr>
+          <w:rFonts w:cstheme="minorHAnsi"/>
+          <w:sz w:val="24"/>
+          <w:szCs w:val="24"/>
+        </w:rPr>
+        <w:t xml:space="preserve">- </w:t>
+      </w:r>
+      <w:r>
+        <w:rPr>
+          <w:rFonts w:cstheme="minorHAnsi"/>
+          <w:sz w:val="24"/>
+          <w:szCs w:val="24"/>
+        </w:rPr>
+        <w:t>Java 8</w:t>
+      </w:r>
+    </w:p>
+    <w:p>
+      <w:pPr>
+        <w:pStyle w:val="NoSpacing"/>
+        <w:rPr>
+          <w:sz w:val="24"/>
+          <w:szCs w:val="24"/>
+        </w:rPr>
+      </w:pPr>
+      <w:r>
+        <w:rPr>
+          <w:rFonts w:cstheme="minorHAnsi"/>
+          <w:sz w:val="24"/>
+          <w:szCs w:val="24"/>
+        </w:rPr>
+        <w:t xml:space="preserve">- </w:t>
+      </w:r>
+      <w:r>
+        <w:rPr>
+          <w:sz w:val="24"/>
+          <w:szCs w:val="24"/>
+        </w:rPr>
+        <w:t>Making streams more powerful, faster, and mor</w:t>
+      </w:r>
+      <w:r>
+        <w:rPr>
+          <w:sz w:val="24"/>
+          <w:szCs w:val="24"/>
+        </w:rPr>
+        <w:t>e memory efficient than Lists</w:t>
+      </w:r>
+    </w:p>
+    <w:p>
+      <w:pPr>
+        <w:pStyle w:val="NoSpacing"/>
+        <w:rPr>
+          <w:sz w:val="24"/>
+          <w:szCs w:val="24"/>
+        </w:rPr>
+      </w:pPr>
+      <w:r>
+        <w:rPr>
+          <w:sz w:val="24"/>
+          <w:szCs w:val="24"/>
+        </w:rPr>
+        <w:t xml:space="preserve">- </w:t>
+      </w:r>
+      <w:r>
+        <w:rPr>
+          <w:sz w:val="24"/>
+          <w:szCs w:val="24"/>
+        </w:rPr>
+        <w:t>The three coolest properties</w:t>
+      </w:r>
+      <w:r>
+        <w:rPr>
           <w:sz w:val="24"/>
           <w:szCs w:val="24"/>
         </w:rPr>
@@ -1382,13 +1895,541 @@
       <w:pPr>
         <w:pStyle w:val="NoSpacing"/>
         <w:rPr>
-          <w:rFonts w:cstheme="minorHAnsi"/>
-          <w:sz w:val="24"/>
-          <w:szCs w:val="24"/>
-        </w:rPr>
-      </w:pPr>
+          <w:sz w:val="24"/>
+          <w:szCs w:val="24"/>
+        </w:rPr>
+      </w:pPr>
+      <w:r>
+        <w:rPr>
+          <w:sz w:val="24"/>
+          <w:szCs w:val="24"/>
+        </w:rPr>
+        <w:t xml:space="preserve"> • Lazy evaluation • Automatic parallelization • Infinite (unbounded) streams</w:t>
+      </w:r>
+    </w:p>
+    <w:p>
+      <w:pPr>
+        <w:pStyle w:val="NoSpacing"/>
+        <w:rPr>
+          <w:rFonts w:cstheme="minorHAnsi"/>
+          <w:sz w:val="24"/>
+          <w:szCs w:val="24"/>
+        </w:rPr>
+      </w:pPr>
+    </w:p>
+    <w:p>
+      <w:pPr>
+        <w:pStyle w:val="NoSpacing"/>
+        <w:rPr>
+          <w:rFonts w:cstheme="minorHAnsi"/>
+          <w:sz w:val="24"/>
+          <w:szCs w:val="24"/>
+        </w:rPr>
+      </w:pPr>
+      <w:r>
+        <w:rPr>
+          <w:rFonts w:cstheme="minorHAnsi"/>
+          <w:sz w:val="24"/>
+          <w:szCs w:val="24"/>
+        </w:rPr>
+        <w:t>#Stream1:</w:t>
+      </w:r>
+    </w:p>
+    <w:p>
+      <w:pPr>
+        <w:pStyle w:val="NoSpacing"/>
+        <w:rPr>
+          <w:rFonts w:cstheme="minorHAnsi"/>
+          <w:sz w:val="24"/>
+          <w:szCs w:val="24"/>
+        </w:rPr>
+      </w:pPr>
+      <w:r>
+        <w:rPr>
+          <w:rFonts w:cstheme="minorHAnsi"/>
+          <w:sz w:val="24"/>
+          <w:szCs w:val="24"/>
+        </w:rPr>
+        <w:t>- 3 ways to make a Stream:</w:t>
+      </w:r>
+    </w:p>
+    <w:p>
+      <w:pPr>
+        <w:pStyle w:val="NoSpacing"/>
+        <w:rPr>
+          <w:rFonts w:cstheme="minorHAnsi"/>
+          <w:sz w:val="24"/>
+          <w:szCs w:val="24"/>
+        </w:rPr>
+      </w:pPr>
+      <w:r>
+        <w:rPr>
+          <w:rFonts w:cstheme="minorHAnsi"/>
+          <w:sz w:val="24"/>
+          <w:szCs w:val="24"/>
+        </w:rPr>
+        <w:t>+ From Lists: List&lt;String&gt; words =…; words.stream().map()…</w:t>
+      </w:r>
+    </w:p>
+    <w:p>
+      <w:pPr>
+        <w:pStyle w:val="NoSpacing"/>
+        <w:rPr>
+          <w:rFonts w:cstheme="minorHAnsi"/>
+          <w:sz w:val="24"/>
+          <w:szCs w:val="24"/>
+        </w:rPr>
+      </w:pPr>
+      <w:r>
+        <w:rPr>
+          <w:rFonts w:cstheme="minorHAnsi"/>
+          <w:sz w:val="24"/>
+          <w:szCs w:val="24"/>
+        </w:rPr>
+        <w:t>+ From object arrays: Employee[] workers =…; Stream.of(workers).map()…</w:t>
+      </w:r>
+    </w:p>
+    <w:p>
+      <w:pPr>
+        <w:pStyle w:val="NoSpacing"/>
+        <w:rPr>
+          <w:rFonts w:cstheme="minorHAnsi"/>
+          <w:sz w:val="24"/>
+          <w:szCs w:val="24"/>
+        </w:rPr>
+      </w:pPr>
+      <w:r>
+        <w:rPr>
+          <w:rFonts w:cstheme="minorHAnsi"/>
+          <w:sz w:val="24"/>
+          <w:szCs w:val="24"/>
+        </w:rPr>
+        <w:t>+From individual elements: Employee[] e1 =…; Employee[] e2 =…; Employee[] e3 =…;</w:t>
+      </w:r>
+    </w:p>
+    <w:p>
+      <w:pPr>
+        <w:pStyle w:val="NoSpacing"/>
+        <w:rPr>
+          <w:rFonts w:cstheme="minorHAnsi"/>
+          <w:sz w:val="24"/>
+          <w:szCs w:val="24"/>
+          <w:lang w:val="de-DE"/>
+        </w:rPr>
+      </w:pPr>
+      <w:r>
+        <w:rPr>
+          <w:rFonts w:cstheme="minorHAnsi"/>
+          <w:sz w:val="24"/>
+          <w:szCs w:val="24"/>
+          <w:lang w:val="de-DE"/>
+        </w:rPr>
+        <w:t>Stream.of(e1,e2,….).m</w:t>
+      </w:r>
+      <w:r>
+        <w:rPr>
+          <w:rFonts w:cstheme="minorHAnsi"/>
+          <w:sz w:val="24"/>
+          <w:szCs w:val="24"/>
+          <w:lang w:val="de-DE"/>
+        </w:rPr>
+        <w:t>ap()…</w:t>
+      </w:r>
+    </w:p>
+    <w:p>
+      <w:pPr>
+        <w:pStyle w:val="NoSpacing"/>
+        <w:rPr>
+          <w:rFonts w:cstheme="minorHAnsi"/>
+          <w:sz w:val="24"/>
+          <w:szCs w:val="24"/>
+        </w:rPr>
+      </w:pPr>
+      <w:r>
+        <w:rPr>
+          <w:rFonts w:cstheme="minorHAnsi"/>
+          <w:sz w:val="24"/>
+          <w:szCs w:val="24"/>
+        </w:rPr>
+        <w:t>- findFirst(): return Optional&lt;T&gt; -&gt; ~ check the optional is empty?</w:t>
+      </w:r>
+    </w:p>
+    <w:p>
+      <w:pPr>
+        <w:pStyle w:val="NoSpacing"/>
+        <w:rPr>
+          <w:rFonts w:cstheme="minorHAnsi"/>
+          <w:sz w:val="24"/>
+          <w:szCs w:val="24"/>
+        </w:rPr>
+      </w:pPr>
+      <w:r>
+        <w:rPr>
+          <w:rFonts w:cstheme="minorHAnsi"/>
+          <w:sz w:val="24"/>
+          <w:szCs w:val="24"/>
+        </w:rPr>
+        <w:t xml:space="preserve">- </w:t>
+      </w:r>
+      <w:r>
+        <w:rPr>
+          <w:rFonts w:cstheme="minorHAnsi"/>
+          <w:sz w:val="24"/>
+          <w:szCs w:val="24"/>
+        </w:rPr>
+        <w:t>Turning Streams into Pre-Java-8 Data Structures</w:t>
+      </w:r>
+      <w:r>
+        <w:rPr>
+          <w:rFonts w:cstheme="minorHAnsi"/>
+          <w:sz w:val="24"/>
+          <w:szCs w:val="24"/>
+        </w:rPr>
+        <w:t xml:space="preserve"> -&gt; do this only at the end, after you have done all the stream.</w:t>
+      </w:r>
+      <w:r>
+        <w:rPr>
+          <w:rFonts w:cstheme="minorHAnsi"/>
+          <w:sz w:val="24"/>
+          <w:szCs w:val="24"/>
+        </w:rPr>
+        <w:t xml:space="preserve"> </w:t>
+      </w:r>
+    </w:p>
+    <w:p>
+      <w:pPr>
+        <w:pStyle w:val="NoSpacing"/>
+        <w:rPr>
+          <w:rFonts w:cstheme="minorHAnsi"/>
+          <w:sz w:val="24"/>
+          <w:szCs w:val="24"/>
+        </w:rPr>
+      </w:pPr>
+      <w:r>
+        <w:rPr>
+          <w:rFonts w:cstheme="minorHAnsi"/>
+          <w:sz w:val="24"/>
+          <w:szCs w:val="24"/>
+        </w:rPr>
+        <w:t xml:space="preserve">+ Output as a list: </w:t>
+      </w:r>
+    </w:p>
+    <w:p>
+      <w:pPr>
+        <w:pStyle w:val="NoSpacing"/>
+        <w:rPr>
+          <w:rFonts w:cstheme="minorHAnsi"/>
+          <w:b/>
+          <w:sz w:val="24"/>
+          <w:szCs w:val="24"/>
+        </w:rPr>
+      </w:pPr>
+      <w:r>
+        <w:rPr>
+          <w:rFonts w:cstheme="minorHAnsi"/>
+          <w:sz w:val="24"/>
+          <w:szCs w:val="24"/>
+        </w:rPr>
+        <w:t xml:space="preserve">List&lt;String&gt; w = </w:t>
+      </w:r>
+      <w:r>
+        <w:rPr>
+          <w:rFonts w:cstheme="minorHAnsi"/>
+          <w:sz w:val="24"/>
+          <w:szCs w:val="24"/>
+        </w:rPr>
+        <w:t>someStream</w:t>
+      </w:r>
+      <w:r>
+        <w:rPr>
+          <w:rFonts w:cstheme="minorHAnsi"/>
+          <w:b/>
+          <w:sz w:val="24"/>
+          <w:szCs w:val="24"/>
+        </w:rPr>
+        <w:t>.collect(Collectors.toList())</w:t>
+      </w:r>
+    </w:p>
+    <w:p>
+      <w:pPr>
+        <w:pStyle w:val="NoSpacing"/>
+        <w:rPr>
+          <w:rFonts w:cstheme="minorHAnsi"/>
+          <w:sz w:val="24"/>
+          <w:szCs w:val="24"/>
+        </w:rPr>
+      </w:pPr>
+      <w:r>
+        <w:rPr>
+          <w:rFonts w:cstheme="minorHAnsi"/>
+          <w:sz w:val="24"/>
+          <w:szCs w:val="24"/>
+        </w:rPr>
+        <w:t>List&lt;Employee&gt; w = someStream</w:t>
+      </w:r>
+      <w:r>
+        <w:rPr>
+          <w:rFonts w:cstheme="minorHAnsi"/>
+          <w:b/>
+          <w:sz w:val="24"/>
+          <w:szCs w:val="24"/>
+        </w:rPr>
+        <w:t>.collect(Collectors.toList())</w:t>
+      </w:r>
+      <w:r>
+        <w:rPr>
+          <w:rFonts w:cstheme="minorHAnsi"/>
+          <w:sz w:val="24"/>
+          <w:szCs w:val="24"/>
+        </w:rPr>
+        <w:t xml:space="preserve">: </w:t>
+      </w:r>
+    </w:p>
+    <w:p>
+      <w:pPr>
+        <w:pStyle w:val="NoSpacing"/>
+        <w:rPr>
+          <w:rFonts w:cstheme="minorHAnsi"/>
+          <w:sz w:val="24"/>
+          <w:szCs w:val="24"/>
+        </w:rPr>
+      </w:pPr>
+      <w:r>
+        <w:rPr>
+          <w:rFonts w:cstheme="minorHAnsi"/>
+          <w:sz w:val="24"/>
+          <w:szCs w:val="24"/>
+        </w:rPr>
+        <w:t>+ Output as a</w:t>
+      </w:r>
+      <w:r>
+        <w:rPr>
+          <w:rFonts w:cstheme="minorHAnsi"/>
+          <w:sz w:val="24"/>
+          <w:szCs w:val="24"/>
+        </w:rPr>
+        <w:t>n</w:t>
+      </w:r>
+      <w:r>
+        <w:rPr>
+          <w:rFonts w:cstheme="minorHAnsi"/>
+          <w:sz w:val="24"/>
+          <w:szCs w:val="24"/>
+        </w:rPr>
+        <w:t xml:space="preserve"> array:</w:t>
+      </w:r>
+      <w:r>
+        <w:rPr>
+          <w:rFonts w:cstheme="minorHAnsi"/>
+          <w:sz w:val="24"/>
+          <w:szCs w:val="24"/>
+        </w:rPr>
+        <w:t xml:space="preserve"> </w:t>
+      </w:r>
+    </w:p>
+    <w:p>
+      <w:pPr>
+        <w:pStyle w:val="NoSpacing"/>
+        <w:rPr>
+          <w:rFonts w:cstheme="minorHAnsi"/>
+          <w:sz w:val="24"/>
+          <w:szCs w:val="24"/>
+        </w:rPr>
+      </w:pPr>
+      <w:r>
+        <w:rPr>
+          <w:rFonts w:cstheme="minorHAnsi"/>
+          <w:sz w:val="24"/>
+          <w:szCs w:val="24"/>
+        </w:rPr>
+        <w:t>String[] w = someStream.</w:t>
+      </w:r>
+      <w:r>
+        <w:rPr>
+          <w:rFonts w:cstheme="minorHAnsi"/>
+          <w:b/>
+          <w:sz w:val="24"/>
+          <w:szCs w:val="24"/>
+        </w:rPr>
+        <w:t>toArray(String[]::new)</w:t>
+      </w:r>
+    </w:p>
+    <w:p>
+      <w:pPr>
+        <w:pStyle w:val="NoSpacing"/>
+        <w:rPr>
+          <w:rFonts w:cstheme="minorHAnsi"/>
+          <w:sz w:val="24"/>
+          <w:szCs w:val="24"/>
+        </w:rPr>
+      </w:pPr>
+      <w:r>
+        <w:rPr>
+          <w:rFonts w:cstheme="minorHAnsi"/>
+          <w:sz w:val="24"/>
+          <w:szCs w:val="24"/>
+        </w:rPr>
+        <w:t>Employee[] w = someStream.</w:t>
+      </w:r>
+      <w:r>
+        <w:rPr>
+          <w:rFonts w:cstheme="minorHAnsi"/>
+          <w:b/>
+          <w:sz w:val="24"/>
+          <w:szCs w:val="24"/>
+        </w:rPr>
+        <w:t>toArray(Employee[]::new)</w:t>
+      </w:r>
+    </w:p>
+    <w:p>
+      <w:pPr>
+        <w:pStyle w:val="NoSpacing"/>
+        <w:rPr>
+          <w:rFonts w:cstheme="minorHAnsi"/>
+          <w:sz w:val="24"/>
+          <w:szCs w:val="24"/>
+        </w:rPr>
+      </w:pPr>
+    </w:p>
+    <w:p>
+      <w:pPr>
+        <w:pStyle w:val="NoSpacing"/>
+        <w:rPr>
+          <w:rFonts w:cstheme="minorHAnsi"/>
+          <w:sz w:val="24"/>
+          <w:szCs w:val="24"/>
+        </w:rPr>
+      </w:pPr>
+      <w:r>
+        <w:rPr>
+          <w:rFonts w:cstheme="minorHAnsi"/>
+          <w:sz w:val="24"/>
+          <w:szCs w:val="24"/>
+        </w:rPr>
+        <w:t>#Stream2:</w:t>
+      </w:r>
+    </w:p>
+    <w:p>
+      <w:pPr>
+        <w:pStyle w:val="NoSpacing"/>
+        <w:rPr>
+          <w:rFonts w:cstheme="minorHAnsi"/>
+          <w:sz w:val="24"/>
+          <w:szCs w:val="24"/>
+        </w:rPr>
+      </w:pPr>
+      <w:r>
+        <w:rPr>
+          <w:rFonts w:cstheme="minorHAnsi"/>
+          <w:sz w:val="24"/>
+          <w:szCs w:val="24"/>
+        </w:rPr>
+        <w:t xml:space="preserve">- </w:t>
+      </w:r>
+      <w:r>
+        <w:rPr>
+          <w:rFonts w:cstheme="minorHAnsi"/>
+          <w:b/>
+          <w:sz w:val="24"/>
+          <w:szCs w:val="24"/>
+        </w:rPr>
+        <w:t>limit</w:t>
+      </w:r>
+      <w:r>
+        <w:rPr>
+          <w:rFonts w:cstheme="minorHAnsi"/>
+          <w:sz w:val="24"/>
+          <w:szCs w:val="24"/>
+        </w:rPr>
+        <w:t>(n) returns a Stream of the first n elements.</w:t>
+      </w:r>
+    </w:p>
+    <w:p>
+      <w:pPr>
+        <w:pStyle w:val="NoSpacing"/>
+        <w:rPr>
+          <w:rFonts w:cstheme="minorHAnsi"/>
+          <w:sz w:val="24"/>
+          <w:szCs w:val="24"/>
+        </w:rPr>
+      </w:pPr>
+      <w:r>
+        <w:rPr>
+          <w:rFonts w:cstheme="minorHAnsi"/>
+          <w:sz w:val="24"/>
+          <w:szCs w:val="24"/>
+        </w:rPr>
+        <w:t xml:space="preserve">- </w:t>
+      </w:r>
+      <w:r>
+        <w:rPr>
+          <w:rFonts w:cstheme="minorHAnsi"/>
+          <w:b/>
+          <w:sz w:val="24"/>
+          <w:szCs w:val="24"/>
+        </w:rPr>
+        <w:t>skip</w:t>
+      </w:r>
+      <w:r>
+        <w:rPr>
+          <w:rFonts w:cstheme="minorHAnsi"/>
+          <w:sz w:val="24"/>
+          <w:szCs w:val="24"/>
+        </w:rPr>
+        <w:t>(n) returns a Stream starting with element n (i.e., it throws away the first n elements)</w:t>
+      </w:r>
+    </w:p>
+    <w:p>
+      <w:pPr>
+        <w:pStyle w:val="NoSpacing"/>
+        <w:rPr>
+          <w:rFonts w:cstheme="minorHAnsi"/>
+          <w:sz w:val="24"/>
+          <w:szCs w:val="24"/>
+        </w:rPr>
+      </w:pPr>
+      <w:r>
+        <w:rPr>
+          <w:rFonts w:cstheme="minorHAnsi"/>
+          <w:sz w:val="24"/>
+          <w:szCs w:val="24"/>
+        </w:rPr>
+        <w:t xml:space="preserve">- </w:t>
+      </w:r>
+      <w:r>
+        <w:rPr>
+          <w:rFonts w:cstheme="minorHAnsi"/>
+          <w:sz w:val="24"/>
+          <w:szCs w:val="24"/>
+        </w:rPr>
+        <w:t>reduce(starterValue, binaryOperator)</w:t>
+      </w:r>
+      <w:r>
+        <w:rPr>
+          <w:rFonts w:cstheme="minorHAnsi"/>
+          <w:sz w:val="24"/>
+          <w:szCs w:val="24"/>
+        </w:rPr>
+        <w:t>: ~ reduce(</w:t>
+      </w:r>
+      <w:r>
+        <w:rPr>
+          <w:rFonts w:cstheme="minorHAnsi"/>
+          <w:sz w:val="24"/>
+          <w:szCs w:val="24"/>
+        </w:rPr>
+        <w:t>baseValue,Integer:s</w:t>
+      </w:r>
       <w:bookmarkStart w:id="0" w:name="_GoBack"/>
       <w:bookmarkEnd w:id="0"/>
+      <w:r>
+        <w:rPr>
+          <w:rFonts w:cstheme="minorHAnsi"/>
+          <w:sz w:val="24"/>
+          <w:szCs w:val="24"/>
+        </w:rPr>
+        <w:t>um())</w:t>
+      </w:r>
     </w:p>
     <w:p>
       <w:pPr>
@@ -1527,8 +2568,150 @@
           <w:sz w:val="24"/>
           <w:szCs w:val="24"/>
         </w:rPr>
+        <w:t>Client &lt;-&gt; Network &lt;-&gt; Server</w:t>
+      </w:r>
+    </w:p>
+    <w:p>
+      <w:pPr>
+        <w:pStyle w:val="NoSpacing"/>
+        <w:rPr>
+          <w:rFonts w:cstheme="minorHAnsi"/>
+          <w:sz w:val="24"/>
+          <w:szCs w:val="24"/>
+        </w:rPr>
+      </w:pPr>
+    </w:p>
+    <w:p>
+      <w:pPr>
+        <w:pStyle w:val="NoSpacing"/>
+        <w:rPr>
+          <w:rFonts w:cstheme="minorHAnsi"/>
+          <w:b/>
+          <w:sz w:val="24"/>
+          <w:szCs w:val="24"/>
+        </w:rPr>
+      </w:pPr>
+      <w:r>
+        <w:rPr>
+          <w:rFonts w:cstheme="minorHAnsi"/>
+          <w:b/>
+          <w:sz w:val="24"/>
+          <w:szCs w:val="24"/>
+        </w:rPr>
+        <w:t>Socket</w:t>
+      </w:r>
+    </w:p>
+    <w:p>
+      <w:pPr>
+        <w:pStyle w:val="NoSpacing"/>
+        <w:rPr>
+          <w:rFonts w:cstheme="minorHAnsi"/>
+          <w:sz w:val="24"/>
+          <w:szCs w:val="24"/>
+        </w:rPr>
+      </w:pPr>
+      <w:r>
+        <w:rPr>
+          <w:rFonts w:cstheme="minorHAnsi"/>
+          <w:sz w:val="24"/>
+          <w:szCs w:val="24"/>
+        </w:rPr>
+        <w:t xml:space="preserve">- </w:t>
+      </w:r>
+      <w:r>
+        <w:rPr>
+          <w:rFonts w:cstheme="minorHAnsi"/>
+          <w:sz w:val="24"/>
+          <w:szCs w:val="24"/>
+        </w:rPr>
+        <w:t>Sockets provide an interface for programming networks at the transport layer-&gt; Network communication using Socket as I/O.</w:t>
+      </w:r>
+    </w:p>
+    <w:p>
+      <w:pPr>
+        <w:pStyle w:val="NoSpacing"/>
+        <w:rPr>
+          <w:rFonts w:cstheme="minorHAnsi"/>
+          <w:sz w:val="24"/>
+          <w:szCs w:val="24"/>
+        </w:rPr>
+      </w:pPr>
+      <w:r>
+        <w:rPr>
+          <w:rFonts w:cstheme="minorHAnsi"/>
+          <w:sz w:val="24"/>
+          <w:szCs w:val="24"/>
+        </w:rPr>
         <w:lastRenderedPageBreak/>
-        <w:t>Client &lt;-&gt; Network &lt;-&gt; Server</w:t>
+        <w:t xml:space="preserve">- </w:t>
+      </w:r>
+      <w:r>
+        <w:rPr>
+          <w:rFonts w:cstheme="minorHAnsi"/>
+          <w:sz w:val="24"/>
+          <w:szCs w:val="24"/>
+        </w:rPr>
+        <w:t>Socket is endpoint for communication between two machines.</w:t>
+      </w:r>
+    </w:p>
+    <w:p>
+      <w:pPr>
+        <w:pStyle w:val="NoSpacing"/>
+        <w:rPr>
+          <w:rFonts w:cstheme="minorHAnsi"/>
+          <w:sz w:val="24"/>
+          <w:szCs w:val="24"/>
+        </w:rPr>
+      </w:pPr>
+      <w:r>
+        <w:rPr>
+          <w:rFonts w:cstheme="minorHAnsi"/>
+          <w:sz w:val="24"/>
+          <w:szCs w:val="24"/>
+        </w:rPr>
+        <w:t xml:space="preserve">- </w:t>
+      </w:r>
+      <w:r>
+        <w:rPr>
+          <w:rFonts w:cstheme="minorHAnsi"/>
+          <w:sz w:val="24"/>
+          <w:szCs w:val="24"/>
+        </w:rPr>
+        <w:t>Socket-based communication can communicate on program in Java or Non-Java.</w:t>
+      </w:r>
+    </w:p>
+    <w:p>
+      <w:pPr>
+        <w:pStyle w:val="NoSpacing"/>
+        <w:rPr>
+          <w:rFonts w:cstheme="minorHAnsi"/>
+          <w:sz w:val="24"/>
+          <w:szCs w:val="24"/>
+        </w:rPr>
+      </w:pPr>
+      <w:r>
+        <w:rPr>
+          <w:rFonts w:cstheme="minorHAnsi"/>
+          <w:sz w:val="24"/>
+          <w:szCs w:val="24"/>
+        </w:rPr>
+        <w:t xml:space="preserve">- </w:t>
+      </w:r>
+      <w:r>
+        <w:rPr>
+          <w:rFonts w:cstheme="minorHAnsi"/>
+          <w:sz w:val="24"/>
+          <w:szCs w:val="24"/>
+        </w:rPr>
+        <w:t>Socket</w:t>
+      </w:r>
+      <w:r>
+        <w:rPr>
+          <w:rFonts w:cstheme="minorHAnsi"/>
+          <w:sz w:val="24"/>
+          <w:szCs w:val="24"/>
+        </w:rPr>
+        <w:t xml:space="preserve"> uses TCP to communicate over the network</w:t>
       </w:r>
     </w:p>
     <w:p>
@@ -1558,7 +2741,82 @@
           <w:sz w:val="24"/>
           <w:szCs w:val="24"/>
         </w:rPr>
-        <w:t>Socket</w:t>
+        <w:t>Constructor:</w:t>
+      </w:r>
+    </w:p>
+    <w:p>
+      <w:pPr>
+        <w:pStyle w:val="NoSpacing"/>
+        <w:rPr>
+          <w:rFonts w:cstheme="minorHAnsi"/>
+          <w:sz w:val="24"/>
+          <w:szCs w:val="24"/>
+        </w:rPr>
+      </w:pPr>
+      <w:r>
+        <w:rPr>
+          <w:rFonts w:cstheme="minorHAnsi"/>
+          <w:sz w:val="24"/>
+          <w:szCs w:val="24"/>
+        </w:rPr>
+        <w:t>Socket(String remoteHost, int remotePort)</w:t>
+      </w:r>
+    </w:p>
+    <w:p>
+      <w:pPr>
+        <w:pStyle w:val="NoSpacing"/>
+        <w:rPr>
+          <w:rFonts w:cstheme="minorHAnsi"/>
+          <w:sz w:val="24"/>
+          <w:szCs w:val="24"/>
+        </w:rPr>
+      </w:pPr>
+      <w:r>
+        <w:rPr>
+          <w:rFonts w:cstheme="minorHAnsi"/>
+          <w:sz w:val="24"/>
+          <w:szCs w:val="24"/>
+        </w:rPr>
+        <w:t>Socket(InetAddress ip, int remotePort)</w:t>
+      </w:r>
+    </w:p>
+    <w:p>
+      <w:pPr>
+        <w:pStyle w:val="NoSpacing"/>
+        <w:rPr>
+          <w:rFonts w:cstheme="minorHAnsi"/>
+          <w:sz w:val="24"/>
+          <w:szCs w:val="24"/>
+        </w:rPr>
+      </w:pPr>
+    </w:p>
+    <w:p>
+      <w:pPr>
+        <w:pStyle w:val="NoSpacing"/>
+        <w:rPr>
+          <w:rFonts w:cstheme="minorHAnsi"/>
+          <w:b/>
+          <w:sz w:val="24"/>
+          <w:szCs w:val="24"/>
+        </w:rPr>
+      </w:pPr>
+      <w:r>
+        <w:rPr>
+          <w:rFonts w:cstheme="minorHAnsi"/>
+          <w:b/>
+          <w:sz w:val="24"/>
+          <w:szCs w:val="24"/>
+        </w:rPr>
+        <w:t>TCP</w:t>
+      </w:r>
+      <w:r>
+        <w:rPr>
+          <w:rFonts w:cstheme="minorHAnsi"/>
+          <w:b/>
+          <w:sz w:val="24"/>
+          <w:szCs w:val="24"/>
+        </w:rPr>
+        <w:t>-Transmission Control Protocol</w:t>
       </w:r>
     </w:p>
     <w:p>
@@ -1584,7 +2842,25 @@
           <w:sz w:val="24"/>
           <w:szCs w:val="24"/>
         </w:rPr>
-        <w:t>Sockets provide an interface for programming networks at the transport layer-&gt; Network communication using Socket as I/O.</w:t>
+        <w:t>TCP provides a reliable flow of data between 2 computers (point-to-point).</w:t>
+      </w:r>
+    </w:p>
+    <w:p>
+      <w:pPr>
+        <w:pStyle w:val="NoSpacing"/>
+        <w:rPr>
+          <w:rFonts w:cstheme="minorHAnsi"/>
+          <w:sz w:val="24"/>
+          <w:szCs w:val="24"/>
+        </w:rPr>
+      </w:pPr>
+      <w:r>
+        <w:rPr>
+          <w:rFonts w:cstheme="minorHAnsi"/>
+          <w:sz w:val="24"/>
+          <w:szCs w:val="24"/>
+        </w:rPr>
+        <w:t>Ex: HTTP,FTP, Telnet require a reliable communication channel.</w:t>
       </w:r>
     </w:p>
     <w:p>
@@ -1610,7 +2886,63 @@
           <w:sz w:val="24"/>
           <w:szCs w:val="24"/>
         </w:rPr>
-        <w:t>Socket is endpoint for communication between two machines.</w:t>
+        <w:t xml:space="preserve">The </w:t>
+      </w:r>
+      <w:r>
+        <w:rPr>
+          <w:rFonts w:cstheme="minorHAnsi"/>
+          <w:i/>
+          <w:sz w:val="24"/>
+          <w:szCs w:val="24"/>
+        </w:rPr>
+        <w:t>URL,URLConnection, Socket, ServerSocket</w:t>
+      </w:r>
+      <w:r>
+        <w:rPr>
+          <w:rFonts w:cstheme="minorHAnsi"/>
+          <w:sz w:val="24"/>
+          <w:szCs w:val="24"/>
+        </w:rPr>
+        <w:t xml:space="preserve"> classes all use  Transmission Control Protocol (TCP) to communicate over the network</w:t>
+      </w:r>
+    </w:p>
+    <w:p>
+      <w:pPr>
+        <w:pStyle w:val="NoSpacing"/>
+        <w:rPr>
+          <w:rFonts w:cstheme="minorHAnsi"/>
+          <w:sz w:val="24"/>
+          <w:szCs w:val="24"/>
+        </w:rPr>
+      </w:pPr>
+    </w:p>
+    <w:p>
+      <w:pPr>
+        <w:pStyle w:val="NoSpacing"/>
+        <w:rPr>
+          <w:rFonts w:cstheme="minorHAnsi"/>
+          <w:b/>
+          <w:sz w:val="24"/>
+          <w:szCs w:val="24"/>
+        </w:rPr>
+      </w:pPr>
+      <w:r>
+        <w:rPr>
+          <w:rFonts w:cstheme="minorHAnsi"/>
+          <w:b/>
+          <w:sz w:val="24"/>
+          <w:szCs w:val="24"/>
+        </w:rPr>
+        <w:t>UDP</w:t>
+      </w:r>
+      <w:r>
+        <w:rPr>
+          <w:rFonts w:cstheme="minorHAnsi"/>
+          <w:b/>
+          <w:sz w:val="24"/>
+          <w:szCs w:val="24"/>
+        </w:rPr>
+        <w:t>-User Datagram Protocol</w:t>
       </w:r>
     </w:p>
     <w:p>
@@ -1636,7 +2968,33 @@
           <w:sz w:val="24"/>
           <w:szCs w:val="24"/>
         </w:rPr>
-        <w:t>Socket-based communication can communicate on program in Java or Non-Java.</w:t>
+        <w:t>UDP sends</w:t>
+      </w:r>
+      <w:r>
+        <w:rPr>
+          <w:rFonts w:cstheme="minorHAnsi"/>
+          <w:sz w:val="24"/>
+          <w:szCs w:val="24"/>
+        </w:rPr>
+        <w:t xml:space="preserve"> independent packets of data (called datagrams) from one computer to another with no guarantees about arrival -&gt; not reliable, but good in speed and cost</w:t>
+      </w:r>
+    </w:p>
+    <w:p>
+      <w:pPr>
+        <w:pStyle w:val="NoSpacing"/>
+        <w:rPr>
+          <w:rFonts w:cstheme="minorHAnsi"/>
+          <w:sz w:val="24"/>
+          <w:szCs w:val="24"/>
+        </w:rPr>
+      </w:pPr>
+      <w:r>
+        <w:rPr>
+          <w:rFonts w:cstheme="minorHAnsi"/>
+          <w:sz w:val="24"/>
+          <w:szCs w:val="24"/>
+        </w:rPr>
+        <w:t>Ex: streaming media, games, Internet telephony…</w:t>
       </w:r>
     </w:p>
     <w:p>
@@ -1662,348 +3020,8 @@
           <w:sz w:val="24"/>
           <w:szCs w:val="24"/>
         </w:rPr>
-        <w:t>Socket</w:t>
-      </w:r>
-      <w:r>
-        <w:rPr>
-          <w:rFonts w:cstheme="minorHAnsi"/>
-          <w:sz w:val="24"/>
-          <w:szCs w:val="24"/>
-        </w:rPr>
-        <w:t xml:space="preserve"> uses TCP to communicate over the network</w:t>
-      </w:r>
-    </w:p>
-    <w:p>
-      <w:pPr>
-        <w:pStyle w:val="NoSpacing"/>
-        <w:rPr>
-          <w:rFonts w:cstheme="minorHAnsi"/>
-          <w:sz w:val="24"/>
-          <w:szCs w:val="24"/>
-        </w:rPr>
-      </w:pPr>
-    </w:p>
-    <w:p>
-      <w:pPr>
-        <w:pStyle w:val="NoSpacing"/>
-        <w:rPr>
-          <w:rFonts w:cstheme="minorHAnsi"/>
-          <w:b/>
-          <w:sz w:val="24"/>
-          <w:szCs w:val="24"/>
-        </w:rPr>
-      </w:pPr>
-      <w:r>
-        <w:rPr>
-          <w:rFonts w:cstheme="minorHAnsi"/>
-          <w:b/>
-          <w:sz w:val="24"/>
-          <w:szCs w:val="24"/>
-        </w:rPr>
-        <w:t>Constructor:</w:t>
-      </w:r>
-    </w:p>
-    <w:p>
-      <w:pPr>
-        <w:pStyle w:val="NoSpacing"/>
-        <w:rPr>
-          <w:rFonts w:cstheme="minorHAnsi"/>
-          <w:sz w:val="24"/>
-          <w:szCs w:val="24"/>
-        </w:rPr>
-      </w:pPr>
-      <w:proofErr w:type="gramStart"/>
-      <w:r>
-        <w:rPr>
-          <w:rFonts w:cstheme="minorHAnsi"/>
-          <w:sz w:val="24"/>
-          <w:szCs w:val="24"/>
-        </w:rPr>
-        <w:t>Socket(</w:t>
-      </w:r>
-      <w:proofErr w:type="gramEnd"/>
-      <w:r>
-        <w:rPr>
-          <w:rFonts w:cstheme="minorHAnsi"/>
-          <w:sz w:val="24"/>
-          <w:szCs w:val="24"/>
-        </w:rPr>
-        <w:t xml:space="preserve">String </w:t>
-      </w:r>
-      <w:proofErr w:type="spellStart"/>
-      <w:r>
-        <w:rPr>
-          <w:rFonts w:cstheme="minorHAnsi"/>
-          <w:sz w:val="24"/>
-          <w:szCs w:val="24"/>
-        </w:rPr>
-        <w:t>remoteHost</w:t>
-      </w:r>
-      <w:proofErr w:type="spellEnd"/>
-      <w:r>
-        <w:rPr>
-          <w:rFonts w:cstheme="minorHAnsi"/>
-          <w:sz w:val="24"/>
-          <w:szCs w:val="24"/>
-        </w:rPr>
-        <w:t xml:space="preserve">, </w:t>
-      </w:r>
-      <w:proofErr w:type="spellStart"/>
-      <w:r>
-        <w:rPr>
-          <w:rFonts w:cstheme="minorHAnsi"/>
-          <w:sz w:val="24"/>
-          <w:szCs w:val="24"/>
-        </w:rPr>
-        <w:t>int</w:t>
-      </w:r>
-      <w:proofErr w:type="spellEnd"/>
-      <w:r>
-        <w:rPr>
-          <w:rFonts w:cstheme="minorHAnsi"/>
-          <w:sz w:val="24"/>
-          <w:szCs w:val="24"/>
-        </w:rPr>
-        <w:t xml:space="preserve"> </w:t>
-      </w:r>
-      <w:proofErr w:type="spellStart"/>
-      <w:r>
-        <w:rPr>
-          <w:rFonts w:cstheme="minorHAnsi"/>
-          <w:sz w:val="24"/>
-          <w:szCs w:val="24"/>
-        </w:rPr>
-        <w:t>remotePort</w:t>
-      </w:r>
-      <w:proofErr w:type="spellEnd"/>
-      <w:r>
-        <w:rPr>
-          <w:rFonts w:cstheme="minorHAnsi"/>
-          <w:sz w:val="24"/>
-          <w:szCs w:val="24"/>
-        </w:rPr>
-        <w:t>)</w:t>
-      </w:r>
-    </w:p>
-    <w:p>
-      <w:pPr>
-        <w:pStyle w:val="NoSpacing"/>
-        <w:rPr>
-          <w:rFonts w:cstheme="minorHAnsi"/>
-          <w:sz w:val="24"/>
-          <w:szCs w:val="24"/>
-        </w:rPr>
-      </w:pPr>
-      <w:proofErr w:type="gramStart"/>
-      <w:r>
-        <w:rPr>
-          <w:rFonts w:cstheme="minorHAnsi"/>
-          <w:sz w:val="24"/>
-          <w:szCs w:val="24"/>
-        </w:rPr>
-        <w:t>Socket(</w:t>
-      </w:r>
-      <w:proofErr w:type="spellStart"/>
-      <w:proofErr w:type="gramEnd"/>
-      <w:r>
-        <w:rPr>
-          <w:rFonts w:cstheme="minorHAnsi"/>
-          <w:sz w:val="24"/>
-          <w:szCs w:val="24"/>
-        </w:rPr>
-        <w:t>InetAddress</w:t>
-      </w:r>
-      <w:proofErr w:type="spellEnd"/>
-      <w:r>
-        <w:rPr>
-          <w:rFonts w:cstheme="minorHAnsi"/>
-          <w:sz w:val="24"/>
-          <w:szCs w:val="24"/>
-        </w:rPr>
-        <w:t xml:space="preserve"> </w:t>
-      </w:r>
-      <w:proofErr w:type="spellStart"/>
-      <w:r>
-        <w:rPr>
-          <w:rFonts w:cstheme="minorHAnsi"/>
-          <w:sz w:val="24"/>
-          <w:szCs w:val="24"/>
-        </w:rPr>
-        <w:t>ip</w:t>
-      </w:r>
-      <w:proofErr w:type="spellEnd"/>
-      <w:r>
-        <w:rPr>
-          <w:rFonts w:cstheme="minorHAnsi"/>
-          <w:sz w:val="24"/>
-          <w:szCs w:val="24"/>
-        </w:rPr>
-        <w:t xml:space="preserve">, </w:t>
-      </w:r>
-      <w:proofErr w:type="spellStart"/>
-      <w:r>
-        <w:rPr>
-          <w:rFonts w:cstheme="minorHAnsi"/>
-          <w:sz w:val="24"/>
-          <w:szCs w:val="24"/>
-        </w:rPr>
-        <w:t>int</w:t>
-      </w:r>
-      <w:proofErr w:type="spellEnd"/>
-      <w:r>
-        <w:rPr>
-          <w:rFonts w:cstheme="minorHAnsi"/>
-          <w:sz w:val="24"/>
-          <w:szCs w:val="24"/>
-        </w:rPr>
-        <w:t xml:space="preserve"> </w:t>
-      </w:r>
-      <w:proofErr w:type="spellStart"/>
-      <w:r>
-        <w:rPr>
-          <w:rFonts w:cstheme="minorHAnsi"/>
-          <w:sz w:val="24"/>
-          <w:szCs w:val="24"/>
-        </w:rPr>
-        <w:t>remotePort</w:t>
-      </w:r>
-      <w:proofErr w:type="spellEnd"/>
-      <w:r>
-        <w:rPr>
-          <w:rFonts w:cstheme="minorHAnsi"/>
-          <w:sz w:val="24"/>
-          <w:szCs w:val="24"/>
-        </w:rPr>
-        <w:t>)</w:t>
-      </w:r>
-    </w:p>
-    <w:p>
-      <w:pPr>
-        <w:pStyle w:val="NoSpacing"/>
-        <w:rPr>
-          <w:rFonts w:cstheme="minorHAnsi"/>
-          <w:sz w:val="24"/>
-          <w:szCs w:val="24"/>
-        </w:rPr>
-      </w:pPr>
-    </w:p>
-    <w:p>
-      <w:pPr>
-        <w:pStyle w:val="NoSpacing"/>
-        <w:rPr>
-          <w:rFonts w:cstheme="minorHAnsi"/>
-          <w:b/>
-          <w:sz w:val="24"/>
-          <w:szCs w:val="24"/>
-        </w:rPr>
-      </w:pPr>
-      <w:r>
-        <w:rPr>
-          <w:rFonts w:cstheme="minorHAnsi"/>
-          <w:b/>
-          <w:sz w:val="24"/>
-          <w:szCs w:val="24"/>
-        </w:rPr>
-        <w:t>TCP</w:t>
-      </w:r>
-      <w:r>
-        <w:rPr>
-          <w:rFonts w:cstheme="minorHAnsi"/>
-          <w:b/>
-          <w:sz w:val="24"/>
-          <w:szCs w:val="24"/>
-        </w:rPr>
-        <w:t>-Transmission Control Protocol</w:t>
-      </w:r>
-    </w:p>
-    <w:p>
-      <w:pPr>
-        <w:pStyle w:val="NoSpacing"/>
-        <w:rPr>
-          <w:rFonts w:cstheme="minorHAnsi"/>
-          <w:sz w:val="24"/>
-          <w:szCs w:val="24"/>
-        </w:rPr>
-      </w:pPr>
-      <w:r>
-        <w:rPr>
-          <w:rFonts w:cstheme="minorHAnsi"/>
-          <w:sz w:val="24"/>
-          <w:szCs w:val="24"/>
-        </w:rPr>
-        <w:t xml:space="preserve">- </w:t>
-      </w:r>
-      <w:r>
-        <w:rPr>
-          <w:rFonts w:cstheme="minorHAnsi"/>
-          <w:sz w:val="24"/>
-          <w:szCs w:val="24"/>
-        </w:rPr>
-        <w:t>TCP provides a reliable flow of data between 2 computers (point-to-point).</w:t>
-      </w:r>
-    </w:p>
-    <w:p>
-      <w:pPr>
-        <w:pStyle w:val="NoSpacing"/>
-        <w:rPr>
-          <w:rFonts w:cstheme="minorHAnsi"/>
-          <w:sz w:val="24"/>
-          <w:szCs w:val="24"/>
-        </w:rPr>
-      </w:pPr>
-      <w:r>
-        <w:rPr>
-          <w:rFonts w:cstheme="minorHAnsi"/>
-          <w:sz w:val="24"/>
-          <w:szCs w:val="24"/>
-        </w:rPr>
-        <w:t>Ex: HTTP</w:t>
-      </w:r>
-      <w:proofErr w:type="gramStart"/>
-      <w:r>
-        <w:rPr>
-          <w:rFonts w:cstheme="minorHAnsi"/>
-          <w:sz w:val="24"/>
-          <w:szCs w:val="24"/>
-        </w:rPr>
-        <w:t>,FTP</w:t>
-      </w:r>
-      <w:proofErr w:type="gramEnd"/>
-      <w:r>
-        <w:rPr>
-          <w:rFonts w:cstheme="minorHAnsi"/>
-          <w:sz w:val="24"/>
-          <w:szCs w:val="24"/>
-        </w:rPr>
-        <w:t>, Telnet require a reliable communication channel.</w:t>
-      </w:r>
-    </w:p>
-    <w:p>
-      <w:pPr>
-        <w:pStyle w:val="NoSpacing"/>
-        <w:rPr>
-          <w:rFonts w:cstheme="minorHAnsi"/>
-          <w:sz w:val="24"/>
-          <w:szCs w:val="24"/>
-        </w:rPr>
-      </w:pPr>
-      <w:r>
-        <w:rPr>
-          <w:rFonts w:cstheme="minorHAnsi"/>
-          <w:sz w:val="24"/>
-          <w:szCs w:val="24"/>
-        </w:rPr>
-        <w:t xml:space="preserve">- </w:t>
-      </w:r>
-      <w:r>
-        <w:rPr>
-          <w:rFonts w:cstheme="minorHAnsi"/>
-          <w:sz w:val="24"/>
-          <w:szCs w:val="24"/>
-        </w:rPr>
         <w:t xml:space="preserve">The </w:t>
       </w:r>
-      <w:proofErr w:type="spellStart"/>
       <w:r>
         <w:rPr>
           <w:rFonts w:cstheme="minorHAnsi"/>
@@ -2011,216 +3029,8 @@
           <w:sz w:val="24"/>
           <w:szCs w:val="24"/>
         </w:rPr>
-        <w:t>URL</w:t>
-      </w:r>
-      <w:proofErr w:type="gramStart"/>
-      <w:r>
-        <w:rPr>
-          <w:rFonts w:cstheme="minorHAnsi"/>
-          <w:i/>
-          <w:sz w:val="24"/>
-          <w:szCs w:val="24"/>
-        </w:rPr>
-        <w:t>,URLConnection</w:t>
-      </w:r>
-      <w:proofErr w:type="spellEnd"/>
-      <w:proofErr w:type="gramEnd"/>
-      <w:r>
-        <w:rPr>
-          <w:rFonts w:cstheme="minorHAnsi"/>
-          <w:i/>
-          <w:sz w:val="24"/>
-          <w:szCs w:val="24"/>
-        </w:rPr>
-        <w:t xml:space="preserve">, Socket, </w:t>
-      </w:r>
-      <w:proofErr w:type="spellStart"/>
-      <w:r>
-        <w:rPr>
-          <w:rFonts w:cstheme="minorHAnsi"/>
-          <w:i/>
-          <w:sz w:val="24"/>
-          <w:szCs w:val="24"/>
-        </w:rPr>
-        <w:t>ServerSocket</w:t>
-      </w:r>
-      <w:proofErr w:type="spellEnd"/>
-      <w:r>
-        <w:rPr>
-          <w:rFonts w:cstheme="minorHAnsi"/>
-          <w:sz w:val="24"/>
-          <w:szCs w:val="24"/>
-        </w:rPr>
-        <w:t xml:space="preserve"> classes all use  Transmission Control Protocol (TCP) to communicate over the network</w:t>
-      </w:r>
-    </w:p>
-    <w:p>
-      <w:pPr>
-        <w:pStyle w:val="NoSpacing"/>
-        <w:rPr>
-          <w:rFonts w:cstheme="minorHAnsi"/>
-          <w:sz w:val="24"/>
-          <w:szCs w:val="24"/>
-        </w:rPr>
-      </w:pPr>
-    </w:p>
-    <w:p>
-      <w:pPr>
-        <w:pStyle w:val="NoSpacing"/>
-        <w:rPr>
-          <w:rFonts w:cstheme="minorHAnsi"/>
-          <w:b/>
-          <w:sz w:val="24"/>
-          <w:szCs w:val="24"/>
-        </w:rPr>
-      </w:pPr>
-      <w:r>
-        <w:rPr>
-          <w:rFonts w:cstheme="minorHAnsi"/>
-          <w:b/>
-          <w:sz w:val="24"/>
-          <w:szCs w:val="24"/>
-        </w:rPr>
-        <w:t>UDP</w:t>
-      </w:r>
-      <w:r>
-        <w:rPr>
-          <w:rFonts w:cstheme="minorHAnsi"/>
-          <w:b/>
-          <w:sz w:val="24"/>
-          <w:szCs w:val="24"/>
-        </w:rPr>
-        <w:t>-User Datagram Protocol</w:t>
-      </w:r>
-    </w:p>
-    <w:p>
-      <w:pPr>
-        <w:pStyle w:val="NoSpacing"/>
-        <w:rPr>
-          <w:rFonts w:cstheme="minorHAnsi"/>
-          <w:sz w:val="24"/>
-          <w:szCs w:val="24"/>
-        </w:rPr>
-      </w:pPr>
-      <w:r>
-        <w:rPr>
-          <w:rFonts w:cstheme="minorHAnsi"/>
-          <w:sz w:val="24"/>
-          <w:szCs w:val="24"/>
-        </w:rPr>
-        <w:t xml:space="preserve">- </w:t>
-      </w:r>
-      <w:r>
-        <w:rPr>
-          <w:rFonts w:cstheme="minorHAnsi"/>
-          <w:sz w:val="24"/>
-          <w:szCs w:val="24"/>
-        </w:rPr>
-        <w:t>UDP sends</w:t>
-      </w:r>
-      <w:r>
-        <w:rPr>
-          <w:rFonts w:cstheme="minorHAnsi"/>
-          <w:sz w:val="24"/>
-          <w:szCs w:val="24"/>
-        </w:rPr>
-        <w:t xml:space="preserve"> independent packets of data (called datagrams) from one computer to another with no guarantees about arrival -&gt; not reliable, but good in speed and cost</w:t>
-      </w:r>
-    </w:p>
-    <w:p>
-      <w:pPr>
-        <w:pStyle w:val="NoSpacing"/>
-        <w:rPr>
-          <w:rFonts w:cstheme="minorHAnsi"/>
-          <w:sz w:val="24"/>
-          <w:szCs w:val="24"/>
-        </w:rPr>
-      </w:pPr>
-      <w:r>
-        <w:rPr>
-          <w:rFonts w:cstheme="minorHAnsi"/>
-          <w:sz w:val="24"/>
-          <w:szCs w:val="24"/>
-        </w:rPr>
-        <w:t>Ex: streaming media, games, Internet telephony…</w:t>
-      </w:r>
-    </w:p>
-    <w:p>
-      <w:pPr>
-        <w:pStyle w:val="NoSpacing"/>
-        <w:rPr>
-          <w:rFonts w:cstheme="minorHAnsi"/>
-          <w:sz w:val="24"/>
-          <w:szCs w:val="24"/>
-        </w:rPr>
-      </w:pPr>
-      <w:r>
-        <w:rPr>
-          <w:rFonts w:cstheme="minorHAnsi"/>
-          <w:sz w:val="24"/>
-          <w:szCs w:val="24"/>
-        </w:rPr>
-        <w:t xml:space="preserve">- </w:t>
-      </w:r>
-      <w:r>
-        <w:rPr>
-          <w:rFonts w:cstheme="minorHAnsi"/>
-          <w:sz w:val="24"/>
-          <w:szCs w:val="24"/>
-        </w:rPr>
-        <w:t xml:space="preserve">The </w:t>
-      </w:r>
-      <w:proofErr w:type="spellStart"/>
-      <w:r>
-        <w:rPr>
-          <w:rFonts w:cstheme="minorHAnsi"/>
-          <w:i/>
-          <w:sz w:val="24"/>
-          <w:szCs w:val="24"/>
-        </w:rPr>
-        <w:t>DatagramPacket</w:t>
-      </w:r>
-      <w:proofErr w:type="spellEnd"/>
-      <w:r>
-        <w:rPr>
-          <w:rFonts w:cstheme="minorHAnsi"/>
-          <w:i/>
-          <w:sz w:val="24"/>
-          <w:szCs w:val="24"/>
-        </w:rPr>
-        <w:t xml:space="preserve">, </w:t>
-      </w:r>
-      <w:proofErr w:type="spellStart"/>
-      <w:r>
-        <w:rPr>
-          <w:rFonts w:cstheme="minorHAnsi"/>
-          <w:i/>
-          <w:sz w:val="24"/>
-          <w:szCs w:val="24"/>
-        </w:rPr>
-        <w:t>DatagramSocket</w:t>
-      </w:r>
-      <w:proofErr w:type="spellEnd"/>
-      <w:r>
-        <w:rPr>
-          <w:rFonts w:cstheme="minorHAnsi"/>
-          <w:i/>
-          <w:sz w:val="24"/>
-          <w:szCs w:val="24"/>
-        </w:rPr>
-        <w:t xml:space="preserve">, </w:t>
-      </w:r>
-      <w:proofErr w:type="spellStart"/>
-      <w:r>
-        <w:rPr>
-          <w:rFonts w:cstheme="minorHAnsi"/>
-          <w:i/>
-          <w:sz w:val="24"/>
-          <w:szCs w:val="24"/>
-        </w:rPr>
-        <w:t>MulticastSocket</w:t>
-      </w:r>
-      <w:proofErr w:type="spellEnd"/>
+        <w:t>DatagramPacket, DatagramSocket, MulticastSocket</w:t>
+      </w:r>
       <w:r>
         <w:rPr>
           <w:rFonts w:cstheme="minorHAnsi"/>
@@ -2246,7 +3056,6 @@
           <w:sz w:val="24"/>
           <w:szCs w:val="24"/>
         </w:rPr>
-        <w:lastRenderedPageBreak/>
         <w:drawing>
           <wp:inline distT="0" distB="0" distL="0" distR="0" wp14:anchorId="262A446A" wp14:editId="3E8F5FB7">
             <wp:extent cx="4909625" cy="3767193"/>
@@ -2300,6 +3109,7 @@
           <w:sz w:val="24"/>
           <w:szCs w:val="24"/>
         </w:rPr>
+        <w:lastRenderedPageBreak/>
         <w:drawing>
           <wp:inline distT="0" distB="0" distL="0" distR="0" wp14:anchorId="1D57B4B7" wp14:editId="48BCA406">
             <wp:extent cx="4850198" cy="3467686"/>
@@ -2353,7 +3163,6 @@
           <w:sz w:val="24"/>
           <w:szCs w:val="24"/>
         </w:rPr>
-        <w:lastRenderedPageBreak/>
         <w:drawing>
           <wp:inline distT="0" distB="0" distL="0" distR="0" wp14:anchorId="07ED6854" wp14:editId="39C81271">
             <wp:extent cx="5409028" cy="3616764"/>
@@ -2561,25 +3370,7 @@
           <w:sz w:val="24"/>
           <w:szCs w:val="24"/>
         </w:rPr>
-        <w:t>FTP (20</w:t>
-      </w:r>
-      <w:proofErr w:type="gramStart"/>
-      <w:r>
-        <w:rPr>
-          <w:rFonts w:cstheme="minorHAnsi"/>
-          <w:sz w:val="24"/>
-          <w:szCs w:val="24"/>
-        </w:rPr>
-        <w:t>,21</w:t>
-      </w:r>
-      <w:proofErr w:type="gramEnd"/>
-      <w:r>
-        <w:rPr>
-          <w:rFonts w:cstheme="minorHAnsi"/>
-          <w:sz w:val="24"/>
-          <w:szCs w:val="24"/>
-        </w:rPr>
-        <w:t>); TELNET (23); SMTP (25); POP3 (110); HTTP (80)</w:t>
+        <w:t>FTP (20,21); TELNET (23); SMTP (25); POP3 (110); HTTP (80)</w:t>
       </w:r>
       <w:r>
         <w:rPr>
@@ -2704,7 +3495,6 @@
         </w:rPr>
         <w:t xml:space="preserve">- </w:t>
       </w:r>
-      <w:proofErr w:type="spellStart"/>
       <w:r>
         <w:rPr>
           <w:rFonts w:cstheme="minorHAnsi"/>
@@ -2713,7 +3503,6 @@
         </w:rPr>
         <w:t>Java.net.InetAddress</w:t>
       </w:r>
-      <w:proofErr w:type="spellEnd"/>
       <w:r>
         <w:rPr>
           <w:rFonts w:cstheme="minorHAnsi"/>
@@ -3502,6 +4291,155 @@
       <w:pPr>
         <w:ind w:left="6480" w:hanging="180"/>
       </w:pPr>
+    </w:lvl>
+  </w:abstractNum>
+  <w:abstractNum w:abstractNumId="7">
+    <w:nsid w:val="7FB47BC3"/>
+    <w:multiLevelType w:val="multilevel"/>
+    <w:tmpl w:val="7F020408"/>
+    <w:lvl w:ilvl="0">
+      <w:start w:val="1"/>
+      <w:numFmt w:val="bullet"/>
+      <w:lvlText w:val=""/>
+      <w:lvlJc w:val="left"/>
+      <w:pPr>
+        <w:tabs>
+          <w:tab w:val="num" w:pos="720"/>
+        </w:tabs>
+        <w:ind w:left="720" w:hanging="360"/>
+      </w:pPr>
+      <w:rPr>
+        <w:rFonts w:ascii="Symbol" w:hAnsi="Symbol" w:hint="default"/>
+        <w:sz w:val="20"/>
+      </w:rPr>
+    </w:lvl>
+    <w:lvl w:ilvl="1" w:tentative="1">
+      <w:start w:val="1"/>
+      <w:numFmt w:val="bullet"/>
+      <w:lvlText w:val="o"/>
+      <w:lvlJc w:val="left"/>
+      <w:pPr>
+        <w:tabs>
+          <w:tab w:val="num" w:pos="1440"/>
+        </w:tabs>
+        <w:ind w:left="1440" w:hanging="360"/>
+      </w:pPr>
+      <w:rPr>
+        <w:rFonts w:ascii="Courier New" w:hAnsi="Courier New" w:hint="default"/>
+        <w:sz w:val="20"/>
+      </w:rPr>
+    </w:lvl>
+    <w:lvl w:ilvl="2" w:tentative="1">
+      <w:start w:val="1"/>
+      <w:numFmt w:val="bullet"/>
+      <w:lvlText w:val=""/>
+      <w:lvlJc w:val="left"/>
+      <w:pPr>
+        <w:tabs>
+          <w:tab w:val="num" w:pos="2160"/>
+        </w:tabs>
+        <w:ind w:left="2160" w:hanging="360"/>
+      </w:pPr>
+      <w:rPr>
+        <w:rFonts w:ascii="Wingdings" w:hAnsi="Wingdings" w:hint="default"/>
+        <w:sz w:val="20"/>
+      </w:rPr>
+    </w:lvl>
+    <w:lvl w:ilvl="3" w:tentative="1">
+      <w:start w:val="1"/>
+      <w:numFmt w:val="bullet"/>
+      <w:lvlText w:val=""/>
+      <w:lvlJc w:val="left"/>
+      <w:pPr>
+        <w:tabs>
+          <w:tab w:val="num" w:pos="2880"/>
+        </w:tabs>
+        <w:ind w:left="2880" w:hanging="360"/>
+      </w:pPr>
+      <w:rPr>
+        <w:rFonts w:ascii="Wingdings" w:hAnsi="Wingdings" w:hint="default"/>
+        <w:sz w:val="20"/>
+      </w:rPr>
+    </w:lvl>
+    <w:lvl w:ilvl="4" w:tentative="1">
+      <w:start w:val="1"/>
+      <w:numFmt w:val="bullet"/>
+      <w:lvlText w:val=""/>
+      <w:lvlJc w:val="left"/>
+      <w:pPr>
+        <w:tabs>
+          <w:tab w:val="num" w:pos="3600"/>
+        </w:tabs>
+        <w:ind w:left="3600" w:hanging="360"/>
+      </w:pPr>
+      <w:rPr>
+        <w:rFonts w:ascii="Wingdings" w:hAnsi="Wingdings" w:hint="default"/>
+        <w:sz w:val="20"/>
+      </w:rPr>
+    </w:lvl>
+    <w:lvl w:ilvl="5" w:tentative="1">
+      <w:start w:val="1"/>
+      <w:numFmt w:val="bullet"/>
+      <w:lvlText w:val=""/>
+      <w:lvlJc w:val="left"/>
+      <w:pPr>
+        <w:tabs>
+          <w:tab w:val="num" w:pos="4320"/>
+        </w:tabs>
+        <w:ind w:left="4320" w:hanging="360"/>
+      </w:pPr>
+      <w:rPr>
+        <w:rFonts w:ascii="Wingdings" w:hAnsi="Wingdings" w:hint="default"/>
+        <w:sz w:val="20"/>
+      </w:rPr>
+    </w:lvl>
+    <w:lvl w:ilvl="6" w:tentative="1">
+      <w:start w:val="1"/>
+      <w:numFmt w:val="bullet"/>
+      <w:lvlText w:val=""/>
+      <w:lvlJc w:val="left"/>
+      <w:pPr>
+        <w:tabs>
+          <w:tab w:val="num" w:pos="5040"/>
+        </w:tabs>
+        <w:ind w:left="5040" w:hanging="360"/>
+      </w:pPr>
+      <w:rPr>
+        <w:rFonts w:ascii="Wingdings" w:hAnsi="Wingdings" w:hint="default"/>
+        <w:sz w:val="20"/>
+      </w:rPr>
+    </w:lvl>
+    <w:lvl w:ilvl="7" w:tentative="1">
+      <w:start w:val="1"/>
+      <w:numFmt w:val="bullet"/>
+      <w:lvlText w:val=""/>
+      <w:lvlJc w:val="left"/>
+      <w:pPr>
+        <w:tabs>
+          <w:tab w:val="num" w:pos="5760"/>
+        </w:tabs>
+        <w:ind w:left="5760" w:hanging="360"/>
+      </w:pPr>
+      <w:rPr>
+        <w:rFonts w:ascii="Wingdings" w:hAnsi="Wingdings" w:hint="default"/>
+        <w:sz w:val="20"/>
+      </w:rPr>
+    </w:lvl>
+    <w:lvl w:ilvl="8" w:tentative="1">
+      <w:start w:val="1"/>
+      <w:numFmt w:val="bullet"/>
+      <w:lvlText w:val=""/>
+      <w:lvlJc w:val="left"/>
+      <w:pPr>
+        <w:tabs>
+          <w:tab w:val="num" w:pos="6480"/>
+        </w:tabs>
+        <w:ind w:left="6480" w:hanging="360"/>
+      </w:pPr>
+      <w:rPr>
+        <w:rFonts w:ascii="Wingdings" w:hAnsi="Wingdings" w:hint="default"/>
+        <w:sz w:val="20"/>
+      </w:rPr>
     </w:lvl>
   </w:abstractNum>
   <w:num w:numId="1">
@@ -3524,6 +4462,9 @@
   </w:num>
   <w:num w:numId="7">
     <w:abstractNumId w:val="4"/>
+  </w:num>
+  <w:num w:numId="8">
+    <w:abstractNumId w:val="7"/>
   </w:num>
 </w:numbering>
 </file>
@@ -3802,6 +4743,35 @@
       <w:contextualSpacing/>
     </w:pPr>
   </w:style>
+  <w:style w:type="character" w:styleId="HTMLCode">
+    <w:name w:val="HTML Code"/>
+    <w:basedOn w:val="DefaultParagraphFont"/>
+    <w:uiPriority w:val="99"/>
+    <w:semiHidden/>
+    <w:unhideWhenUsed/>
+    <w:rsid w:val="004C69E7"/>
+    <w:rPr>
+      <w:rFonts w:ascii="Courier New" w:eastAsia="Times New Roman" w:hAnsi="Courier New" w:cs="Courier New"/>
+      <w:sz w:val="20"/>
+      <w:szCs w:val="20"/>
+    </w:rPr>
+  </w:style>
+  <w:style w:type="character" w:customStyle="1" w:styleId="math">
+    <w:name w:val="math"/>
+    <w:basedOn w:val="DefaultParagraphFont"/>
+    <w:rsid w:val="004C69E7"/>
+  </w:style>
+  <w:style w:type="character" w:styleId="Emphasis">
+    <w:name w:val="Emphasis"/>
+    <w:basedOn w:val="DefaultParagraphFont"/>
+    <w:uiPriority w:val="20"/>
+    <w:qFormat/>
+    <w:rsid w:val="004C69E7"/>
+    <w:rPr>
+      <w:i/>
+      <w:iCs/>
+    </w:rPr>
+  </w:style>
 </w:styles>
 </file>
 
@@ -4078,6 +5048,35 @@
       <w:ind w:left="720"/>
       <w:contextualSpacing/>
     </w:pPr>
+  </w:style>
+  <w:style w:type="character" w:styleId="HTMLCode">
+    <w:name w:val="HTML Code"/>
+    <w:basedOn w:val="DefaultParagraphFont"/>
+    <w:uiPriority w:val="99"/>
+    <w:semiHidden/>
+    <w:unhideWhenUsed/>
+    <w:rsid w:val="004C69E7"/>
+    <w:rPr>
+      <w:rFonts w:ascii="Courier New" w:eastAsia="Times New Roman" w:hAnsi="Courier New" w:cs="Courier New"/>
+      <w:sz w:val="20"/>
+      <w:szCs w:val="20"/>
+    </w:rPr>
+  </w:style>
+  <w:style w:type="character" w:customStyle="1" w:styleId="math">
+    <w:name w:val="math"/>
+    <w:basedOn w:val="DefaultParagraphFont"/>
+    <w:rsid w:val="004C69E7"/>
+  </w:style>
+  <w:style w:type="character" w:styleId="Emphasis">
+    <w:name w:val="Emphasis"/>
+    <w:basedOn w:val="DefaultParagraphFont"/>
+    <w:uiPriority w:val="20"/>
+    <w:qFormat/>
+    <w:rsid w:val="004C69E7"/>
+    <w:rPr>
+      <w:i/>
+      <w:iCs/>
+    </w:rPr>
   </w:style>
 </w:styles>
 </file>

</xml_diff>